<commit_message>
Preparing Activants and NUS Report
</commit_message>
<xml_diff>
--- a/NUS ISS Report/Internship Summary Report, SA48, E0384790.docx
+++ b/NUS ISS Report/Internship Summary Report, SA48, E0384790.docx
@@ -72,7 +72,7 @@
           <w:color w:val="000000" w:themeColor="text1"/>
         </w:rPr>
         <w:drawing>
-          <wp:inline distT="0" distB="0" distL="0" distR="0" wp14:anchorId="5A96B80E" wp14:editId="631FC5E7">
+          <wp:inline distT="0" distB="0" distL="0" distR="0" wp14:anchorId="20569E06" wp14:editId="35F915D6">
             <wp:extent cx="3455670" cy="876184"/>
             <wp:effectExtent l="0" t="0" r="0" b="635"/>
             <wp:docPr id="3" name="Picture 3"/>
@@ -263,7 +263,7 @@
           <w:color w:val="000000" w:themeColor="text1"/>
         </w:rPr>
         <w:drawing>
-          <wp:inline distT="0" distB="0" distL="0" distR="0">
+          <wp:inline distT="0" distB="0" distL="0" distR="0" wp14:anchorId="2FC77B6D" wp14:editId="12D6BF6B">
             <wp:extent cx="1391478" cy="379045"/>
             <wp:effectExtent l="0" t="0" r="0" b="2540"/>
             <wp:docPr id="4" name="Picture 4" descr="http://www.activants.com/images/logo-mini.png"/>
@@ -416,7 +416,25 @@
           <w:color w:val="000000" w:themeColor="text1"/>
           <w:sz w:val="28"/>
         </w:rPr>
-        <w:t>Presentation Date:  ___ Feb 2020</w:t>
+        <w:t>Presentation Date:  ___</w:t>
+      </w:r>
+      <w:r>
+        <w:rPr>
+          <w:rFonts w:cstheme="minorHAnsi"/>
+          <w:b/>
+          <w:color w:val="000000" w:themeColor="text1"/>
+          <w:sz w:val="28"/>
+        </w:rPr>
+        <w:t>_</w:t>
+      </w:r>
+      <w:r>
+        <w:rPr>
+          <w:rFonts w:cstheme="minorHAnsi"/>
+          <w:b/>
+          <w:color w:val="000000" w:themeColor="text1"/>
+          <w:sz w:val="28"/>
+        </w:rPr>
+        <w:t xml:space="preserve"> Feb 2020</w:t>
       </w:r>
     </w:p>
     <w:p>
@@ -437,7 +455,54 @@
           <w:color w:val="000000" w:themeColor="text1"/>
           <w:sz w:val="28"/>
         </w:rPr>
-        <w:t>Presentation Time: ___ : ___ am/pm</w:t>
+        <w:t>Presentation Time: __</w:t>
+      </w:r>
+      <w:r>
+        <w:rPr>
+          <w:rFonts w:cstheme="minorHAnsi"/>
+          <w:b/>
+          <w:color w:val="000000" w:themeColor="text1"/>
+          <w:sz w:val="28"/>
+        </w:rPr>
+        <w:t>_</w:t>
+      </w:r>
+      <w:proofErr w:type="gramStart"/>
+      <w:r>
+        <w:rPr>
+          <w:rFonts w:cstheme="minorHAnsi"/>
+          <w:b/>
+          <w:color w:val="000000" w:themeColor="text1"/>
+          <w:sz w:val="28"/>
+        </w:rPr>
+        <w:t>_ :</w:t>
+      </w:r>
+      <w:proofErr w:type="gramEnd"/>
+      <w:r>
+        <w:rPr>
+          <w:rFonts w:cstheme="minorHAnsi"/>
+          <w:b/>
+          <w:color w:val="000000" w:themeColor="text1"/>
+          <w:sz w:val="28"/>
+        </w:rPr>
+        <w:t xml:space="preserve"> </w:t>
+      </w:r>
+      <w:r>
+        <w:rPr>
+          <w:rFonts w:cstheme="minorHAnsi"/>
+          <w:b/>
+          <w:color w:val="000000" w:themeColor="text1"/>
+          <w:sz w:val="28"/>
+        </w:rPr>
+        <w:t>_</w:t>
+      </w:r>
+      <w:r>
+        <w:rPr>
+          <w:rFonts w:cstheme="minorHAnsi"/>
+          <w:b/>
+          <w:color w:val="000000" w:themeColor="text1"/>
+          <w:sz w:val="28"/>
+        </w:rPr>
+        <w:t>___ am/pm</w:t>
       </w:r>
     </w:p>
     <w:p>
@@ -562,15 +627,7 @@
           <w:color w:val="000000" w:themeColor="text1"/>
           <w:sz w:val="20"/>
         </w:rPr>
-        <w:t>Secured Assertions Mark-up</w:t>
-      </w:r>
-      <w:r>
-        <w:rPr>
-          <w:rFonts w:cstheme="minorHAnsi"/>
-          <w:color w:val="000000" w:themeColor="text1"/>
-          <w:sz w:val="20"/>
-        </w:rPr>
-        <w:t xml:space="preserve"> Language </w:t>
+        <w:t xml:space="preserve">Secured Assertions Mark-up Language </w:t>
       </w:r>
       <w:r>
         <w:rPr>
@@ -1036,62 +1093,7 @@
           <w:szCs w:val="20"/>
           <w:lang w:eastAsia="en-SG"/>
         </w:rPr>
-        <w:t xml:space="preserve">Communication between </w:t>
-      </w:r>
-      <w:r>
-        <w:rPr>
-          <w:rFonts w:eastAsia="Times New Roman" w:cstheme="minorHAnsi"/>
-          <w:color w:val="000000" w:themeColor="text1"/>
-          <w:spacing w:val="6"/>
-          <w:sz w:val="20"/>
-          <w:szCs w:val="20"/>
-          <w:lang w:eastAsia="en-SG"/>
-        </w:rPr>
-        <w:t xml:space="preserve">web application </w:t>
-      </w:r>
-      <w:r>
-        <w:rPr>
-          <w:rFonts w:eastAsia="Times New Roman" w:cstheme="minorHAnsi"/>
-          <w:color w:val="000000" w:themeColor="text1"/>
-          <w:spacing w:val="6"/>
-          <w:sz w:val="20"/>
-          <w:szCs w:val="20"/>
-          <w:lang w:eastAsia="en-SG"/>
-        </w:rPr>
-        <w:t xml:space="preserve">is subject to a variety of threats, and these threats carry some level of associated risk. The nature of the risk depends on a host of factors, including the nature of the communications, the communication environment, </w:t>
-      </w:r>
-      <w:r>
-        <w:rPr>
-          <w:rFonts w:eastAsia="Times New Roman" w:cstheme="minorHAnsi"/>
-          <w:color w:val="000000" w:themeColor="text1"/>
-          <w:spacing w:val="6"/>
-          <w:sz w:val="20"/>
-          <w:szCs w:val="20"/>
-          <w:lang w:eastAsia="en-SG"/>
-        </w:rPr>
-        <w:t xml:space="preserve">and </w:t>
-      </w:r>
-      <w:r>
-        <w:rPr>
-          <w:rFonts w:eastAsia="Times New Roman" w:cstheme="minorHAnsi"/>
-          <w:color w:val="000000" w:themeColor="text1"/>
-          <w:spacing w:val="6"/>
-          <w:sz w:val="20"/>
-          <w:szCs w:val="20"/>
-          <w:lang w:eastAsia="en-SG"/>
-        </w:rPr>
-        <w:t>so on</w:t>
-      </w:r>
-      <w:r>
-        <w:rPr>
-          <w:rFonts w:eastAsia="Times New Roman" w:cstheme="minorHAnsi"/>
-          <w:color w:val="000000" w:themeColor="text1"/>
-          <w:spacing w:val="6"/>
-          <w:sz w:val="20"/>
-          <w:szCs w:val="20"/>
-          <w:lang w:eastAsia="en-SG"/>
-        </w:rPr>
-        <w:t>.</w:t>
+        <w:t>Communication between web application is subject to a variety of threats, and these threats carry some level of associated risk. The nature of the risk depends on a host of factors, including the nature of the communications, the communication environment, and so on.</w:t>
       </w:r>
     </w:p>
     <w:p>
@@ -1285,18 +1287,7 @@
           <w:szCs w:val="20"/>
           <w:lang w:eastAsia="en-SG"/>
         </w:rPr>
-        <w:t xml:space="preserve">service providers </w:t>
-      </w:r>
-      <w:r>
-        <w:rPr>
-          <w:rFonts w:eastAsia="Times New Roman" w:cstheme="minorHAnsi"/>
-          <w:color w:val="000000" w:themeColor="text1"/>
-          <w:spacing w:val="6"/>
-          <w:sz w:val="20"/>
-          <w:szCs w:val="20"/>
-          <w:lang w:eastAsia="en-SG"/>
-        </w:rPr>
-        <w:t>(</w:t>
+        <w:t>service providers (</w:t>
       </w:r>
       <w:r>
         <w:rPr>
@@ -1493,18 +1484,7 @@
           <w:szCs w:val="20"/>
           <w:lang w:eastAsia="en-SG"/>
         </w:rPr>
-        <w:t>SingPass/CorpPass</w:t>
-      </w:r>
-      <w:r>
-        <w:rPr>
-          <w:rFonts w:eastAsia="Times New Roman" w:cstheme="minorHAnsi"/>
-          <w:color w:val="000000" w:themeColor="text1"/>
-          <w:spacing w:val="6"/>
-          <w:sz w:val="20"/>
-          <w:szCs w:val="20"/>
-          <w:lang w:eastAsia="en-SG"/>
-        </w:rPr>
-        <w:t>.</w:t>
+        <w:t>SingPass/CorpPass.</w:t>
       </w:r>
     </w:p>
     <w:p>
@@ -1576,14 +1556,60 @@
       <w:r>
         <w:rPr>
           <w:rFonts w:eastAsia="Times New Roman" w:cstheme="minorHAnsi"/>
-          <w:color w:val="000000" w:themeColor="text1"/>
-          <w:spacing w:val="6"/>
-          <w:sz w:val="20"/>
-          <w:szCs w:val="20"/>
-          <w:u w:val="single"/>
-          <w:lang w:eastAsia="en-SG"/>
-        </w:rPr>
-        <w:t>Improved User Experience</w:t>
+          <w:b/>
+          <w:color w:val="000000" w:themeColor="text1"/>
+          <w:spacing w:val="6"/>
+          <w:sz w:val="20"/>
+          <w:szCs w:val="20"/>
+          <w:lang w:eastAsia="en-SG"/>
+        </w:rPr>
+        <w:t>Improved</w:t>
+      </w:r>
+      <w:r>
+        <w:rPr>
+          <w:rFonts w:eastAsia="Times New Roman" w:cstheme="minorHAnsi"/>
+          <w:color w:val="000000" w:themeColor="text1"/>
+          <w:spacing w:val="6"/>
+          <w:sz w:val="20"/>
+          <w:szCs w:val="20"/>
+          <w:lang w:eastAsia="en-SG"/>
+        </w:rPr>
+        <w:t xml:space="preserve"> </w:t>
+      </w:r>
+      <w:r>
+        <w:rPr>
+          <w:rFonts w:eastAsia="Times New Roman" w:cstheme="minorHAnsi"/>
+          <w:b/>
+          <w:color w:val="000000" w:themeColor="text1"/>
+          <w:spacing w:val="6"/>
+          <w:sz w:val="20"/>
+          <w:szCs w:val="20"/>
+          <w:lang w:eastAsia="en-SG"/>
+        </w:rPr>
+        <w:t>User</w:t>
+      </w:r>
+      <w:r>
+        <w:rPr>
+          <w:rFonts w:eastAsia="Times New Roman" w:cstheme="minorHAnsi"/>
+          <w:color w:val="000000" w:themeColor="text1"/>
+          <w:spacing w:val="6"/>
+          <w:sz w:val="20"/>
+          <w:szCs w:val="20"/>
+          <w:lang w:eastAsia="en-SG"/>
+        </w:rPr>
+        <w:t xml:space="preserve"> </w:t>
+      </w:r>
+      <w:r>
+        <w:rPr>
+          <w:rFonts w:eastAsia="Times New Roman" w:cstheme="minorHAnsi"/>
+          <w:b/>
+          <w:color w:val="000000" w:themeColor="text1"/>
+          <w:spacing w:val="6"/>
+          <w:sz w:val="20"/>
+          <w:szCs w:val="20"/>
+          <w:lang w:eastAsia="en-SG"/>
+        </w:rPr>
+        <w:t>Experience</w:t>
       </w:r>
       <w:r>
         <w:rPr>
@@ -1618,14 +1644,37 @@
       <w:r>
         <w:rPr>
           <w:rFonts w:eastAsia="Times New Roman" w:cstheme="minorHAnsi"/>
-          <w:color w:val="000000" w:themeColor="text1"/>
-          <w:spacing w:val="6"/>
-          <w:sz w:val="20"/>
-          <w:szCs w:val="20"/>
-          <w:u w:val="single"/>
-          <w:lang w:eastAsia="en-SG"/>
-        </w:rPr>
-        <w:t>Increased Security</w:t>
+          <w:b/>
+          <w:color w:val="000000" w:themeColor="text1"/>
+          <w:spacing w:val="6"/>
+          <w:sz w:val="20"/>
+          <w:szCs w:val="20"/>
+          <w:lang w:eastAsia="en-SG"/>
+        </w:rPr>
+        <w:t>Increased</w:t>
+      </w:r>
+      <w:r>
+        <w:rPr>
+          <w:rFonts w:eastAsia="Times New Roman" w:cstheme="minorHAnsi"/>
+          <w:color w:val="000000" w:themeColor="text1"/>
+          <w:spacing w:val="6"/>
+          <w:sz w:val="20"/>
+          <w:szCs w:val="20"/>
+          <w:lang w:eastAsia="en-SG"/>
+        </w:rPr>
+        <w:t xml:space="preserve"> </w:t>
+      </w:r>
+      <w:r>
+        <w:rPr>
+          <w:rFonts w:eastAsia="Times New Roman" w:cstheme="minorHAnsi"/>
+          <w:b/>
+          <w:color w:val="000000" w:themeColor="text1"/>
+          <w:spacing w:val="6"/>
+          <w:sz w:val="20"/>
+          <w:szCs w:val="20"/>
+          <w:lang w:eastAsia="en-SG"/>
+        </w:rPr>
+        <w:t>Security</w:t>
       </w:r>
       <w:r>
         <w:rPr>
@@ -1682,14 +1731,94 @@
       <w:r>
         <w:rPr>
           <w:rFonts w:eastAsia="Times New Roman" w:cstheme="minorHAnsi"/>
-          <w:color w:val="000000" w:themeColor="text1"/>
-          <w:spacing w:val="6"/>
-          <w:sz w:val="20"/>
-          <w:szCs w:val="20"/>
-          <w:u w:val="single"/>
-          <w:lang w:eastAsia="en-SG"/>
-        </w:rPr>
-        <w:t>Loose Coupling of Directories:</w:t>
+          <w:b/>
+          <w:color w:val="000000" w:themeColor="text1"/>
+          <w:spacing w:val="6"/>
+          <w:sz w:val="20"/>
+          <w:szCs w:val="20"/>
+          <w:lang w:eastAsia="en-SG"/>
+        </w:rPr>
+        <w:t>Loose</w:t>
+      </w:r>
+      <w:r>
+        <w:rPr>
+          <w:rFonts w:eastAsia="Times New Roman" w:cstheme="minorHAnsi"/>
+          <w:color w:val="000000" w:themeColor="text1"/>
+          <w:spacing w:val="6"/>
+          <w:sz w:val="20"/>
+          <w:szCs w:val="20"/>
+          <w:lang w:eastAsia="en-SG"/>
+        </w:rPr>
+        <w:t xml:space="preserve"> </w:t>
+      </w:r>
+      <w:r>
+        <w:rPr>
+          <w:rFonts w:eastAsia="Times New Roman" w:cstheme="minorHAnsi"/>
+          <w:b/>
+          <w:color w:val="000000" w:themeColor="text1"/>
+          <w:spacing w:val="6"/>
+          <w:sz w:val="20"/>
+          <w:szCs w:val="20"/>
+          <w:lang w:eastAsia="en-SG"/>
+        </w:rPr>
+        <w:t>Coupling</w:t>
+      </w:r>
+      <w:r>
+        <w:rPr>
+          <w:rFonts w:eastAsia="Times New Roman" w:cstheme="minorHAnsi"/>
+          <w:color w:val="000000" w:themeColor="text1"/>
+          <w:spacing w:val="6"/>
+          <w:sz w:val="20"/>
+          <w:szCs w:val="20"/>
+          <w:lang w:eastAsia="en-SG"/>
+        </w:rPr>
+        <w:t xml:space="preserve"> </w:t>
+      </w:r>
+      <w:r>
+        <w:rPr>
+          <w:rFonts w:eastAsia="Times New Roman" w:cstheme="minorHAnsi"/>
+          <w:b/>
+          <w:color w:val="000000" w:themeColor="text1"/>
+          <w:spacing w:val="6"/>
+          <w:sz w:val="20"/>
+          <w:szCs w:val="20"/>
+          <w:lang w:eastAsia="en-SG"/>
+        </w:rPr>
+        <w:t>of</w:t>
+      </w:r>
+      <w:r>
+        <w:rPr>
+          <w:rFonts w:eastAsia="Times New Roman" w:cstheme="minorHAnsi"/>
+          <w:color w:val="000000" w:themeColor="text1"/>
+          <w:spacing w:val="6"/>
+          <w:sz w:val="20"/>
+          <w:szCs w:val="20"/>
+          <w:lang w:eastAsia="en-SG"/>
+        </w:rPr>
+        <w:t xml:space="preserve"> </w:t>
+      </w:r>
+      <w:r>
+        <w:rPr>
+          <w:rFonts w:eastAsia="Times New Roman" w:cstheme="minorHAnsi"/>
+          <w:b/>
+          <w:color w:val="000000" w:themeColor="text1"/>
+          <w:spacing w:val="6"/>
+          <w:sz w:val="20"/>
+          <w:szCs w:val="20"/>
+          <w:lang w:eastAsia="en-SG"/>
+        </w:rPr>
+        <w:t>Directories</w:t>
+      </w:r>
+      <w:r>
+        <w:rPr>
+          <w:rFonts w:eastAsia="Times New Roman" w:cstheme="minorHAnsi"/>
+          <w:color w:val="000000" w:themeColor="text1"/>
+          <w:spacing w:val="6"/>
+          <w:sz w:val="20"/>
+          <w:szCs w:val="20"/>
+          <w:lang w:eastAsia="en-SG"/>
+        </w:rPr>
+        <w:t>:</w:t>
       </w:r>
       <w:r>
         <w:rPr>
@@ -1702,6 +1831,23 @@
         </w:rPr>
         <w:t xml:space="preserve"> SAML doesn't require user information to be maintained and synchronized between directories.</w:t>
       </w:r>
+    </w:p>
+    <w:p>
+      <w:pPr>
+        <w:pStyle w:val="ListParagraph"/>
+        <w:spacing w:line="360" w:lineRule="auto"/>
+        <w:jc w:val="both"/>
+        <w:rPr>
+          <w:rFonts w:eastAsia="Times New Roman" w:cstheme="minorHAnsi"/>
+          <w:color w:val="000000" w:themeColor="text1"/>
+          <w:spacing w:val="6"/>
+          <w:sz w:val="20"/>
+          <w:szCs w:val="20"/>
+          <w:lang w:eastAsia="en-SG"/>
+        </w:rPr>
+      </w:pPr>
+      <w:bookmarkStart w:id="0" w:name="_GoBack"/>
+      <w:bookmarkEnd w:id="0"/>
     </w:p>
     <w:p>
       <w:pPr>
@@ -1724,26 +1870,36 @@
       <w:r>
         <w:rPr>
           <w:rFonts w:eastAsia="Times New Roman" w:cstheme="minorHAnsi"/>
-          <w:color w:val="000000" w:themeColor="text1"/>
-          <w:spacing w:val="6"/>
-          <w:sz w:val="20"/>
-          <w:szCs w:val="20"/>
-          <w:u w:val="single"/>
-          <w:lang w:eastAsia="en-SG"/>
-        </w:rPr>
-        <w:lastRenderedPageBreak/>
-        <w:t xml:space="preserve">Reduced Costs for Service Providers: </w:t>
-      </w:r>
-      <w:r>
-        <w:rPr>
-          <w:rFonts w:eastAsia="Times New Roman" w:cstheme="minorHAnsi"/>
-          <w:color w:val="000000" w:themeColor="text1"/>
-          <w:spacing w:val="6"/>
-          <w:sz w:val="20"/>
-          <w:szCs w:val="20"/>
-          <w:lang w:eastAsia="en-SG"/>
-        </w:rPr>
-        <w:t>With SAML, you don't have to maintain account information across multiple services. The identity provider bears this burden.</w:t>
+          <w:b/>
+          <w:color w:val="000000" w:themeColor="text1"/>
+          <w:spacing w:val="6"/>
+          <w:sz w:val="20"/>
+          <w:szCs w:val="20"/>
+          <w:lang w:eastAsia="en-SG"/>
+        </w:rPr>
+        <w:t>Reduced Costs for Service Providers:</w:t>
+      </w:r>
+      <w:r>
+        <w:rPr>
+          <w:rFonts w:eastAsia="Times New Roman" w:cstheme="minorHAnsi"/>
+          <w:color w:val="000000" w:themeColor="text1"/>
+          <w:spacing w:val="6"/>
+          <w:sz w:val="20"/>
+          <w:szCs w:val="20"/>
+          <w:lang w:eastAsia="en-SG"/>
+        </w:rPr>
+        <w:t xml:space="preserve"> With</w:t>
+      </w:r>
+      <w:r>
+        <w:rPr>
+          <w:rFonts w:eastAsia="Times New Roman" w:cstheme="minorHAnsi"/>
+          <w:color w:val="000000" w:themeColor="text1"/>
+          <w:spacing w:val="6"/>
+          <w:sz w:val="20"/>
+          <w:szCs w:val="20"/>
+          <w:lang w:eastAsia="en-SG"/>
+        </w:rPr>
+        <w:t xml:space="preserve"> SAML, you don't have to maintain account information across multiple services. The identity provider bears this burden.</w:t>
       </w:r>
     </w:p>
     <w:p>
@@ -1960,13 +2116,48 @@
       <w:r>
         <w:rPr>
           <w:rFonts w:eastAsia="Times New Roman" w:cstheme="minorHAnsi"/>
-          <w:color w:val="000000" w:themeColor="text1"/>
-          <w:spacing w:val="6"/>
-          <w:sz w:val="20"/>
-          <w:szCs w:val="20"/>
-          <w:lang w:eastAsia="en-SG"/>
-        </w:rPr>
-        <w:t>Programming language - C#.Net</w:t>
+          <w:b/>
+          <w:color w:val="000000" w:themeColor="text1"/>
+          <w:spacing w:val="6"/>
+          <w:sz w:val="20"/>
+          <w:szCs w:val="20"/>
+          <w:lang w:eastAsia="en-SG"/>
+        </w:rPr>
+        <w:t>Programming</w:t>
+      </w:r>
+      <w:r>
+        <w:rPr>
+          <w:rFonts w:eastAsia="Times New Roman" w:cstheme="minorHAnsi"/>
+          <w:color w:val="000000" w:themeColor="text1"/>
+          <w:spacing w:val="6"/>
+          <w:sz w:val="20"/>
+          <w:szCs w:val="20"/>
+          <w:lang w:eastAsia="en-SG"/>
+        </w:rPr>
+        <w:t xml:space="preserve"> </w:t>
+      </w:r>
+      <w:r>
+        <w:rPr>
+          <w:rFonts w:eastAsia="Times New Roman" w:cstheme="minorHAnsi"/>
+          <w:b/>
+          <w:color w:val="000000" w:themeColor="text1"/>
+          <w:spacing w:val="6"/>
+          <w:sz w:val="20"/>
+          <w:szCs w:val="20"/>
+          <w:lang w:eastAsia="en-SG"/>
+        </w:rPr>
+        <w:t>language</w:t>
+      </w:r>
+      <w:r>
+        <w:rPr>
+          <w:rFonts w:eastAsia="Times New Roman" w:cstheme="minorHAnsi"/>
+          <w:color w:val="000000" w:themeColor="text1"/>
+          <w:spacing w:val="6"/>
+          <w:sz w:val="20"/>
+          <w:szCs w:val="20"/>
+          <w:lang w:eastAsia="en-SG"/>
+        </w:rPr>
+        <w:t xml:space="preserve"> - C#.Net</w:t>
       </w:r>
     </w:p>
     <w:p>
@@ -1990,13 +2181,25 @@
       <w:r>
         <w:rPr>
           <w:rFonts w:eastAsia="Times New Roman" w:cstheme="minorHAnsi"/>
-          <w:color w:val="000000" w:themeColor="text1"/>
-          <w:spacing w:val="6"/>
-          <w:sz w:val="20"/>
-          <w:szCs w:val="20"/>
-          <w:lang w:eastAsia="en-SG"/>
-        </w:rPr>
-        <w:t xml:space="preserve">Database - MSSQL </w:t>
+          <w:b/>
+          <w:color w:val="000000" w:themeColor="text1"/>
+          <w:spacing w:val="6"/>
+          <w:sz w:val="20"/>
+          <w:szCs w:val="20"/>
+          <w:lang w:eastAsia="en-SG"/>
+        </w:rPr>
+        <w:t>Database</w:t>
+      </w:r>
+      <w:r>
+        <w:rPr>
+          <w:rFonts w:eastAsia="Times New Roman" w:cstheme="minorHAnsi"/>
+          <w:color w:val="000000" w:themeColor="text1"/>
+          <w:spacing w:val="6"/>
+          <w:sz w:val="20"/>
+          <w:szCs w:val="20"/>
+          <w:lang w:eastAsia="en-SG"/>
+        </w:rPr>
+        <w:t xml:space="preserve"> - MSSQL </w:t>
       </w:r>
     </w:p>
     <w:p>
@@ -2020,13 +2223,25 @@
       <w:r>
         <w:rPr>
           <w:rFonts w:eastAsia="Times New Roman" w:cstheme="minorHAnsi"/>
-          <w:color w:val="000000" w:themeColor="text1"/>
-          <w:spacing w:val="6"/>
-          <w:sz w:val="20"/>
-          <w:szCs w:val="20"/>
-          <w:lang w:eastAsia="en-SG"/>
-        </w:rPr>
-        <w:t xml:space="preserve">Framework </w:t>
+          <w:b/>
+          <w:color w:val="000000" w:themeColor="text1"/>
+          <w:spacing w:val="6"/>
+          <w:sz w:val="20"/>
+          <w:szCs w:val="20"/>
+          <w:lang w:eastAsia="en-SG"/>
+        </w:rPr>
+        <w:t>Framework</w:t>
+      </w:r>
+      <w:r>
+        <w:rPr>
+          <w:rFonts w:eastAsia="Times New Roman" w:cstheme="minorHAnsi"/>
+          <w:color w:val="000000" w:themeColor="text1"/>
+          <w:spacing w:val="6"/>
+          <w:sz w:val="20"/>
+          <w:szCs w:val="20"/>
+          <w:lang w:eastAsia="en-SG"/>
+        </w:rPr>
+        <w:t xml:space="preserve"> </w:t>
       </w:r>
       <w:r>
         <w:rPr>
@@ -2083,13 +2298,71 @@
       <w:r>
         <w:rPr>
           <w:rFonts w:eastAsia="Times New Roman" w:cstheme="minorHAnsi"/>
-          <w:color w:val="000000" w:themeColor="text1"/>
-          <w:spacing w:val="6"/>
-          <w:sz w:val="20"/>
-          <w:szCs w:val="20"/>
-          <w:lang w:eastAsia="en-SG"/>
-        </w:rPr>
-        <w:t>Web Script technologies – HTML, CSS</w:t>
+          <w:b/>
+          <w:color w:val="000000" w:themeColor="text1"/>
+          <w:spacing w:val="6"/>
+          <w:sz w:val="20"/>
+          <w:szCs w:val="20"/>
+          <w:lang w:eastAsia="en-SG"/>
+        </w:rPr>
+        <w:t>Web</w:t>
+      </w:r>
+      <w:r>
+        <w:rPr>
+          <w:rFonts w:eastAsia="Times New Roman" w:cstheme="minorHAnsi"/>
+          <w:color w:val="000000" w:themeColor="text1"/>
+          <w:spacing w:val="6"/>
+          <w:sz w:val="20"/>
+          <w:szCs w:val="20"/>
+          <w:lang w:eastAsia="en-SG"/>
+        </w:rPr>
+        <w:t xml:space="preserve"> </w:t>
+      </w:r>
+      <w:r>
+        <w:rPr>
+          <w:rFonts w:eastAsia="Times New Roman" w:cstheme="minorHAnsi"/>
+          <w:b/>
+          <w:color w:val="000000" w:themeColor="text1"/>
+          <w:spacing w:val="6"/>
+          <w:sz w:val="20"/>
+          <w:szCs w:val="20"/>
+          <w:lang w:eastAsia="en-SG"/>
+        </w:rPr>
+        <w:t>Script</w:t>
+      </w:r>
+      <w:r>
+        <w:rPr>
+          <w:rFonts w:eastAsia="Times New Roman" w:cstheme="minorHAnsi"/>
+          <w:color w:val="000000" w:themeColor="text1"/>
+          <w:spacing w:val="6"/>
+          <w:sz w:val="20"/>
+          <w:szCs w:val="20"/>
+          <w:lang w:eastAsia="en-SG"/>
+        </w:rPr>
+        <w:t xml:space="preserve"> </w:t>
+      </w:r>
+      <w:r>
+        <w:rPr>
+          <w:rFonts w:eastAsia="Times New Roman" w:cstheme="minorHAnsi"/>
+          <w:b/>
+          <w:color w:val="000000" w:themeColor="text1"/>
+          <w:spacing w:val="6"/>
+          <w:sz w:val="20"/>
+          <w:szCs w:val="20"/>
+          <w:lang w:eastAsia="en-SG"/>
+        </w:rPr>
+        <w:t>technologies</w:t>
+      </w:r>
+      <w:r>
+        <w:rPr>
+          <w:rFonts w:eastAsia="Times New Roman" w:cstheme="minorHAnsi"/>
+          <w:color w:val="000000" w:themeColor="text1"/>
+          <w:spacing w:val="6"/>
+          <w:sz w:val="20"/>
+          <w:szCs w:val="20"/>
+          <w:lang w:eastAsia="en-SG"/>
+        </w:rPr>
+        <w:t xml:space="preserve"> – HTML, CSS</w:t>
       </w:r>
     </w:p>
     <w:p>
@@ -2113,13 +2386,36 @@
       <w:r>
         <w:rPr>
           <w:rFonts w:eastAsia="Times New Roman" w:cstheme="minorHAnsi"/>
-          <w:color w:val="000000" w:themeColor="text1"/>
-          <w:spacing w:val="6"/>
-          <w:sz w:val="20"/>
-          <w:szCs w:val="20"/>
-          <w:lang w:eastAsia="en-SG"/>
-        </w:rPr>
-        <w:t>Library: Component Space.</w:t>
+          <w:b/>
+          <w:color w:val="000000" w:themeColor="text1"/>
+          <w:spacing w:val="6"/>
+          <w:sz w:val="20"/>
+          <w:szCs w:val="20"/>
+          <w:lang w:eastAsia="en-SG"/>
+        </w:rPr>
+        <w:t>Library</w:t>
+      </w:r>
+      <w:r>
+        <w:rPr>
+          <w:rFonts w:eastAsia="Times New Roman" w:cstheme="minorHAnsi"/>
+          <w:color w:val="000000" w:themeColor="text1"/>
+          <w:spacing w:val="6"/>
+          <w:sz w:val="20"/>
+          <w:szCs w:val="20"/>
+          <w:lang w:eastAsia="en-SG"/>
+        </w:rPr>
+        <w:t>: Component Space</w:t>
+      </w:r>
+      <w:r>
+        <w:rPr>
+          <w:rFonts w:eastAsia="Times New Roman" w:cstheme="minorHAnsi"/>
+          <w:color w:val="000000" w:themeColor="text1"/>
+          <w:spacing w:val="6"/>
+          <w:sz w:val="20"/>
+          <w:szCs w:val="20"/>
+          <w:lang w:eastAsia="en-SG"/>
+        </w:rPr>
+        <w:t xml:space="preserve"> 3.5</w:t>
       </w:r>
     </w:p>
     <w:p>
@@ -2782,7 +3078,29 @@
           <w:szCs w:val="20"/>
           <w:lang w:eastAsia="en-SG"/>
         </w:rPr>
-        <w:t>Software Model (Use case)</w:t>
+        <w:t>Software Model (Use</w:t>
+      </w:r>
+      <w:r>
+        <w:rPr>
+          <w:rFonts w:eastAsia="Times New Roman" w:cstheme="minorHAnsi"/>
+          <w:color w:val="000000" w:themeColor="text1"/>
+          <w:spacing w:val="6"/>
+          <w:sz w:val="20"/>
+          <w:szCs w:val="20"/>
+          <w:lang w:eastAsia="en-SG"/>
+        </w:rPr>
+        <w:t xml:space="preserve"> </w:t>
+      </w:r>
+      <w:r>
+        <w:rPr>
+          <w:rFonts w:eastAsia="Times New Roman" w:cstheme="minorHAnsi"/>
+          <w:color w:val="000000" w:themeColor="text1"/>
+          <w:spacing w:val="6"/>
+          <w:sz w:val="20"/>
+          <w:szCs w:val="20"/>
+          <w:lang w:eastAsia="en-SG"/>
+        </w:rPr>
+        <w:t>case)</w:t>
       </w:r>
     </w:p>
     <w:p>
@@ -3265,8 +3583,6 @@
         </w:rPr>
         <w:t>Change in requirements</w:t>
       </w:r>
-      <w:bookmarkStart w:id="0" w:name="_GoBack"/>
-      <w:bookmarkEnd w:id="0"/>
     </w:p>
     <w:p>
       <w:pPr>
@@ -3317,13 +3633,286 @@
     </w:p>
     <w:p>
       <w:pPr>
-        <w:spacing w:line="276" w:lineRule="auto"/>
+        <w:pStyle w:val="ListParagraph"/>
+        <w:numPr>
+          <w:ilvl w:val="0"/>
+          <w:numId w:val="18"/>
+        </w:numPr>
+        <w:spacing w:line="360" w:lineRule="auto"/>
         <w:jc w:val="both"/>
         <w:rPr>
-          <w:rFonts w:asciiTheme="majorHAnsi" w:hAnsiTheme="majorHAnsi" w:cstheme="majorHAnsi"/>
-          <w:color w:val="000000" w:themeColor="text1"/>
-        </w:rPr>
-      </w:pPr>
+          <w:rFonts w:eastAsia="Times New Roman" w:cstheme="minorHAnsi"/>
+          <w:color w:val="000000" w:themeColor="text1"/>
+          <w:spacing w:val="6"/>
+          <w:sz w:val="20"/>
+          <w:szCs w:val="20"/>
+          <w:lang w:eastAsia="en-SG"/>
+        </w:rPr>
+      </w:pPr>
+      <w:r>
+        <w:rPr>
+          <w:rFonts w:eastAsia="Times New Roman" w:cstheme="minorHAnsi"/>
+          <w:b/>
+          <w:color w:val="000000" w:themeColor="text1"/>
+          <w:spacing w:val="6"/>
+          <w:sz w:val="20"/>
+          <w:szCs w:val="20"/>
+          <w:lang w:eastAsia="en-SG"/>
+        </w:rPr>
+        <w:t>Save</w:t>
+      </w:r>
+      <w:r>
+        <w:rPr>
+          <w:rFonts w:eastAsia="Times New Roman" w:cstheme="minorHAnsi"/>
+          <w:color w:val="000000" w:themeColor="text1"/>
+          <w:spacing w:val="6"/>
+          <w:sz w:val="20"/>
+          <w:szCs w:val="20"/>
+          <w:lang w:eastAsia="en-SG"/>
+        </w:rPr>
+        <w:t xml:space="preserve"> </w:t>
+      </w:r>
+      <w:r>
+        <w:rPr>
+          <w:rFonts w:eastAsia="Times New Roman" w:cstheme="minorHAnsi"/>
+          <w:b/>
+          <w:color w:val="000000" w:themeColor="text1"/>
+          <w:spacing w:val="6"/>
+          <w:sz w:val="20"/>
+          <w:szCs w:val="20"/>
+          <w:lang w:eastAsia="en-SG"/>
+        </w:rPr>
+        <w:t>Resources</w:t>
+      </w:r>
+      <w:r>
+        <w:rPr>
+          <w:rFonts w:eastAsia="Times New Roman" w:cstheme="minorHAnsi"/>
+          <w:color w:val="000000" w:themeColor="text1"/>
+          <w:spacing w:val="6"/>
+          <w:sz w:val="20"/>
+          <w:szCs w:val="20"/>
+          <w:lang w:eastAsia="en-SG"/>
+        </w:rPr>
+        <w:t xml:space="preserve"> - </w:t>
+      </w:r>
+      <w:r>
+        <w:rPr>
+          <w:rFonts w:eastAsia="Times New Roman" w:cstheme="minorHAnsi"/>
+          <w:color w:val="000000" w:themeColor="text1"/>
+          <w:spacing w:val="6"/>
+          <w:sz w:val="20"/>
+          <w:szCs w:val="20"/>
+          <w:lang w:eastAsia="en-SG"/>
+        </w:rPr>
+        <w:t xml:space="preserve">Having their own Service Provider will definitely </w:t>
+      </w:r>
+      <w:r>
+        <w:rPr>
+          <w:rFonts w:eastAsia="Times New Roman" w:cstheme="minorHAnsi"/>
+          <w:color w:val="000000" w:themeColor="text1"/>
+          <w:spacing w:val="6"/>
+          <w:sz w:val="20"/>
+          <w:szCs w:val="20"/>
+          <w:lang w:eastAsia="en-SG"/>
+        </w:rPr>
+        <w:t>add up to saving resources.</w:t>
+      </w:r>
+    </w:p>
+    <w:p>
+      <w:pPr>
+        <w:pStyle w:val="ListParagraph"/>
+        <w:numPr>
+          <w:ilvl w:val="0"/>
+          <w:numId w:val="18"/>
+        </w:numPr>
+        <w:spacing w:line="360" w:lineRule="auto"/>
+        <w:jc w:val="both"/>
+        <w:rPr>
+          <w:rFonts w:eastAsia="Times New Roman" w:cstheme="minorHAnsi"/>
+          <w:color w:val="000000" w:themeColor="text1"/>
+          <w:spacing w:val="6"/>
+          <w:sz w:val="20"/>
+          <w:szCs w:val="20"/>
+          <w:lang w:eastAsia="en-SG"/>
+        </w:rPr>
+      </w:pPr>
+      <w:r>
+        <w:rPr>
+          <w:rFonts w:eastAsia="Times New Roman" w:cstheme="minorHAnsi"/>
+          <w:b/>
+          <w:color w:val="000000" w:themeColor="text1"/>
+          <w:spacing w:val="6"/>
+          <w:sz w:val="20"/>
+          <w:szCs w:val="20"/>
+          <w:lang w:eastAsia="en-SG"/>
+        </w:rPr>
+        <w:t>Bring in more money</w:t>
+      </w:r>
+      <w:r>
+        <w:rPr>
+          <w:rFonts w:eastAsia="Times New Roman" w:cstheme="minorHAnsi"/>
+          <w:color w:val="000000" w:themeColor="text1"/>
+          <w:spacing w:val="6"/>
+          <w:sz w:val="20"/>
+          <w:szCs w:val="20"/>
+          <w:lang w:eastAsia="en-SG"/>
+        </w:rPr>
+        <w:t xml:space="preserve">- </w:t>
+      </w:r>
+      <w:r>
+        <w:rPr>
+          <w:rFonts w:eastAsia="Times New Roman" w:cstheme="minorHAnsi"/>
+          <w:color w:val="000000" w:themeColor="text1"/>
+          <w:spacing w:val="6"/>
+          <w:sz w:val="20"/>
+          <w:szCs w:val="20"/>
+          <w:lang w:eastAsia="en-SG"/>
+        </w:rPr>
+        <w:t xml:space="preserve">Acting as a </w:t>
+      </w:r>
+      <w:r>
+        <w:rPr>
+          <w:rFonts w:eastAsia="Times New Roman" w:cstheme="minorHAnsi"/>
+          <w:color w:val="000000" w:themeColor="text1"/>
+          <w:spacing w:val="6"/>
+          <w:sz w:val="20"/>
+          <w:szCs w:val="20"/>
+          <w:lang w:eastAsia="en-SG"/>
+        </w:rPr>
+        <w:t xml:space="preserve">Service </w:t>
+      </w:r>
+      <w:r>
+        <w:rPr>
+          <w:rFonts w:eastAsia="Times New Roman" w:cstheme="minorHAnsi"/>
+          <w:color w:val="000000" w:themeColor="text1"/>
+          <w:spacing w:val="6"/>
+          <w:sz w:val="20"/>
+          <w:szCs w:val="20"/>
+          <w:lang w:eastAsia="en-SG"/>
+        </w:rPr>
+        <w:t>Providers for several companies will bring more money.</w:t>
+      </w:r>
+    </w:p>
+    <w:p>
+      <w:pPr>
+        <w:pStyle w:val="ListParagraph"/>
+        <w:numPr>
+          <w:ilvl w:val="0"/>
+          <w:numId w:val="18"/>
+        </w:numPr>
+        <w:spacing w:line="360" w:lineRule="auto"/>
+        <w:jc w:val="both"/>
+        <w:rPr>
+          <w:rFonts w:eastAsia="Times New Roman" w:cstheme="minorHAnsi"/>
+          <w:b/>
+          <w:color w:val="000000" w:themeColor="text1"/>
+          <w:spacing w:val="6"/>
+          <w:sz w:val="20"/>
+          <w:szCs w:val="20"/>
+          <w:lang w:eastAsia="en-SG"/>
+        </w:rPr>
+      </w:pPr>
+      <w:r>
+        <w:rPr>
+          <w:rFonts w:eastAsia="Times New Roman" w:cstheme="minorHAnsi"/>
+          <w:b/>
+          <w:color w:val="000000" w:themeColor="text1"/>
+          <w:spacing w:val="6"/>
+          <w:sz w:val="20"/>
+          <w:szCs w:val="20"/>
+          <w:lang w:eastAsia="en-SG"/>
+        </w:rPr>
+        <w:t>Multi-Service Application</w:t>
+      </w:r>
+      <w:r>
+        <w:rPr>
+          <w:rFonts w:eastAsia="Times New Roman" w:cstheme="minorHAnsi"/>
+          <w:b/>
+          <w:color w:val="000000" w:themeColor="text1"/>
+          <w:spacing w:val="6"/>
+          <w:sz w:val="20"/>
+          <w:szCs w:val="20"/>
+          <w:lang w:eastAsia="en-SG"/>
+        </w:rPr>
+        <w:t xml:space="preserve"> - </w:t>
+      </w:r>
+      <w:r>
+        <w:rPr>
+          <w:rFonts w:eastAsia="Times New Roman" w:cstheme="minorHAnsi"/>
+          <w:color w:val="000000" w:themeColor="text1"/>
+          <w:spacing w:val="6"/>
+          <w:sz w:val="20"/>
+          <w:szCs w:val="20"/>
+          <w:lang w:eastAsia="en-SG"/>
+        </w:rPr>
+        <w:t xml:space="preserve">Added value </w:t>
+      </w:r>
+      <w:r>
+        <w:rPr>
+          <w:rFonts w:eastAsia="Times New Roman" w:cstheme="minorHAnsi"/>
+          <w:color w:val="000000" w:themeColor="text1"/>
+          <w:spacing w:val="6"/>
+          <w:sz w:val="20"/>
+          <w:szCs w:val="20"/>
+          <w:lang w:eastAsia="en-SG"/>
+        </w:rPr>
+        <w:t xml:space="preserve">to the company </w:t>
+      </w:r>
+      <w:r>
+        <w:rPr>
+          <w:rFonts w:eastAsia="Times New Roman" w:cstheme="minorHAnsi"/>
+          <w:color w:val="000000" w:themeColor="text1"/>
+          <w:spacing w:val="6"/>
+          <w:sz w:val="20"/>
+          <w:szCs w:val="20"/>
+          <w:lang w:eastAsia="en-SG"/>
+        </w:rPr>
+        <w:t xml:space="preserve">by successfully </w:t>
+      </w:r>
+      <w:r>
+        <w:rPr>
+          <w:rFonts w:eastAsia="Times New Roman" w:cstheme="minorHAnsi"/>
+          <w:color w:val="000000" w:themeColor="text1"/>
+          <w:spacing w:val="6"/>
+          <w:sz w:val="20"/>
+          <w:szCs w:val="20"/>
+          <w:lang w:eastAsia="en-SG"/>
+        </w:rPr>
+        <w:t>developing</w:t>
+      </w:r>
+      <w:r>
+        <w:rPr>
+          <w:rFonts w:eastAsia="Times New Roman" w:cstheme="minorHAnsi"/>
+          <w:color w:val="000000" w:themeColor="text1"/>
+          <w:spacing w:val="6"/>
+          <w:sz w:val="20"/>
+          <w:szCs w:val="20"/>
+          <w:lang w:eastAsia="en-SG"/>
+        </w:rPr>
+        <w:t xml:space="preserve"> two Service Providers. </w:t>
+      </w:r>
+      <w:r>
+        <w:rPr>
+          <w:rFonts w:eastAsia="Times New Roman" w:cstheme="minorHAnsi"/>
+          <w:color w:val="000000" w:themeColor="text1"/>
+          <w:spacing w:val="6"/>
+          <w:sz w:val="20"/>
+          <w:szCs w:val="20"/>
+          <w:lang w:eastAsia="en-SG"/>
+        </w:rPr>
+        <w:t xml:space="preserve">They are </w:t>
+      </w:r>
+      <w:r>
+        <w:rPr>
+          <w:rFonts w:eastAsia="Times New Roman" w:cstheme="minorHAnsi"/>
+          <w:color w:val="000000" w:themeColor="text1"/>
+          <w:spacing w:val="6"/>
+          <w:sz w:val="20"/>
+          <w:szCs w:val="20"/>
+          <w:lang w:eastAsia="en-SG"/>
+        </w:rPr>
+        <w:t>SAML Based Multi-Tenant Standalone Service Provider (HTTP-Redirect) and SAML Based Multi-Tenant Standalone Service Provider (HTTP-Artifact).</w:t>
+      </w:r>
     </w:p>
     <w:sectPr>
       <w:headerReference w:type="default" r:id="rId12"/>
@@ -3398,7 +3987,7 @@
         <w:noProof/>
       </w:rPr>
       <w:drawing>
-        <wp:inline distT="0" distB="0" distL="0" distR="0" wp14:anchorId="2E221080" wp14:editId="1E4A4AA7">
+        <wp:inline distT="0" distB="0" distL="0" distR="0" wp14:anchorId="743192E9" wp14:editId="2CDDF932">
           <wp:extent cx="1828240" cy="463550"/>
           <wp:effectExtent l="0" t="0" r="635" b="0"/>
           <wp:docPr id="1" name="Picture 1"/>
@@ -3553,6 +4142,118 @@
     </w:lvl>
   </w:abstractNum>
   <w:abstractNum w:abstractNumId="1" w15:restartNumberingAfterBreak="0">
+    <w:nsid w:val="15EF38B7"/>
+    <w:multiLevelType w:val="hybridMultilevel"/>
+    <w:tmpl w:val="09148BCE"/>
+    <w:lvl w:ilvl="0" w:tplc="B13E4322">
+      <w:numFmt w:val="bullet"/>
+      <w:lvlText w:val="-"/>
+      <w:lvlJc w:val="left"/>
+      <w:pPr>
+        <w:ind w:left="3600" w:hanging="360"/>
+      </w:pPr>
+      <w:rPr>
+        <w:rFonts w:ascii="Calibri Light" w:eastAsia="Times New Roman" w:hAnsi="Calibri Light" w:cs="Calibri Light" w:hint="default"/>
+      </w:rPr>
+    </w:lvl>
+    <w:lvl w:ilvl="1" w:tplc="48090003" w:tentative="1">
+      <w:start w:val="1"/>
+      <w:numFmt w:val="bullet"/>
+      <w:lvlText w:val="o"/>
+      <w:lvlJc w:val="left"/>
+      <w:pPr>
+        <w:ind w:left="4320" w:hanging="360"/>
+      </w:pPr>
+      <w:rPr>
+        <w:rFonts w:ascii="Courier New" w:hAnsi="Courier New" w:cs="Courier New" w:hint="default"/>
+      </w:rPr>
+    </w:lvl>
+    <w:lvl w:ilvl="2" w:tplc="48090005" w:tentative="1">
+      <w:start w:val="1"/>
+      <w:numFmt w:val="bullet"/>
+      <w:lvlText w:val=""/>
+      <w:lvlJc w:val="left"/>
+      <w:pPr>
+        <w:ind w:left="5040" w:hanging="360"/>
+      </w:pPr>
+      <w:rPr>
+        <w:rFonts w:ascii="Wingdings" w:hAnsi="Wingdings" w:hint="default"/>
+      </w:rPr>
+    </w:lvl>
+    <w:lvl w:ilvl="3" w:tplc="48090001" w:tentative="1">
+      <w:start w:val="1"/>
+      <w:numFmt w:val="bullet"/>
+      <w:lvlText w:val=""/>
+      <w:lvlJc w:val="left"/>
+      <w:pPr>
+        <w:ind w:left="5760" w:hanging="360"/>
+      </w:pPr>
+      <w:rPr>
+        <w:rFonts w:ascii="Symbol" w:hAnsi="Symbol" w:hint="default"/>
+      </w:rPr>
+    </w:lvl>
+    <w:lvl w:ilvl="4" w:tplc="48090003" w:tentative="1">
+      <w:start w:val="1"/>
+      <w:numFmt w:val="bullet"/>
+      <w:lvlText w:val="o"/>
+      <w:lvlJc w:val="left"/>
+      <w:pPr>
+        <w:ind w:left="6480" w:hanging="360"/>
+      </w:pPr>
+      <w:rPr>
+        <w:rFonts w:ascii="Courier New" w:hAnsi="Courier New" w:cs="Courier New" w:hint="default"/>
+      </w:rPr>
+    </w:lvl>
+    <w:lvl w:ilvl="5" w:tplc="48090005" w:tentative="1">
+      <w:start w:val="1"/>
+      <w:numFmt w:val="bullet"/>
+      <w:lvlText w:val=""/>
+      <w:lvlJc w:val="left"/>
+      <w:pPr>
+        <w:ind w:left="7200" w:hanging="360"/>
+      </w:pPr>
+      <w:rPr>
+        <w:rFonts w:ascii="Wingdings" w:hAnsi="Wingdings" w:hint="default"/>
+      </w:rPr>
+    </w:lvl>
+    <w:lvl w:ilvl="6" w:tplc="48090001" w:tentative="1">
+      <w:start w:val="1"/>
+      <w:numFmt w:val="bullet"/>
+      <w:lvlText w:val=""/>
+      <w:lvlJc w:val="left"/>
+      <w:pPr>
+        <w:ind w:left="7920" w:hanging="360"/>
+      </w:pPr>
+      <w:rPr>
+        <w:rFonts w:ascii="Symbol" w:hAnsi="Symbol" w:hint="default"/>
+      </w:rPr>
+    </w:lvl>
+    <w:lvl w:ilvl="7" w:tplc="48090003" w:tentative="1">
+      <w:start w:val="1"/>
+      <w:numFmt w:val="bullet"/>
+      <w:lvlText w:val="o"/>
+      <w:lvlJc w:val="left"/>
+      <w:pPr>
+        <w:ind w:left="8640" w:hanging="360"/>
+      </w:pPr>
+      <w:rPr>
+        <w:rFonts w:ascii="Courier New" w:hAnsi="Courier New" w:cs="Courier New" w:hint="default"/>
+      </w:rPr>
+    </w:lvl>
+    <w:lvl w:ilvl="8" w:tplc="48090005" w:tentative="1">
+      <w:start w:val="1"/>
+      <w:numFmt w:val="bullet"/>
+      <w:lvlText w:val=""/>
+      <w:lvlJc w:val="left"/>
+      <w:pPr>
+        <w:ind w:left="9360" w:hanging="360"/>
+      </w:pPr>
+      <w:rPr>
+        <w:rFonts w:ascii="Wingdings" w:hAnsi="Wingdings" w:hint="default"/>
+      </w:rPr>
+    </w:lvl>
+  </w:abstractNum>
+  <w:abstractNum w:abstractNumId="2" w15:restartNumberingAfterBreak="0">
     <w:nsid w:val="16E20F78"/>
     <w:multiLevelType w:val="multilevel"/>
     <w:tmpl w:val="BF98DA16"/>
@@ -3668,7 +4369,7 @@
       </w:pPr>
     </w:lvl>
   </w:abstractNum>
-  <w:abstractNum w:abstractNumId="2" w15:restartNumberingAfterBreak="0">
+  <w:abstractNum w:abstractNumId="3" w15:restartNumberingAfterBreak="0">
     <w:nsid w:val="18A9307D"/>
     <w:multiLevelType w:val="hybridMultilevel"/>
     <w:tmpl w:val="AC666DE6"/>
@@ -3781,7 +4482,7 @@
       </w:rPr>
     </w:lvl>
   </w:abstractNum>
-  <w:abstractNum w:abstractNumId="3" w15:restartNumberingAfterBreak="0">
+  <w:abstractNum w:abstractNumId="4" w15:restartNumberingAfterBreak="0">
     <w:nsid w:val="2F3E2AF4"/>
     <w:multiLevelType w:val="multilevel"/>
     <w:tmpl w:val="24F2CB1C"/>
@@ -3930,7 +4631,7 @@
       </w:rPr>
     </w:lvl>
   </w:abstractNum>
-  <w:abstractNum w:abstractNumId="4" w15:restartNumberingAfterBreak="0">
+  <w:abstractNum w:abstractNumId="5" w15:restartNumberingAfterBreak="0">
     <w:nsid w:val="2FB73BD6"/>
     <w:multiLevelType w:val="hybridMultilevel"/>
     <w:tmpl w:val="7F94CC76"/>
@@ -4042,7 +4743,7 @@
       </w:rPr>
     </w:lvl>
   </w:abstractNum>
-  <w:abstractNum w:abstractNumId="5" w15:restartNumberingAfterBreak="0">
+  <w:abstractNum w:abstractNumId="6" w15:restartNumberingAfterBreak="0">
     <w:nsid w:val="338E1917"/>
     <w:multiLevelType w:val="multilevel"/>
     <w:tmpl w:val="9AAC3E64"/>
@@ -4191,7 +4892,233 @@
       </w:rPr>
     </w:lvl>
   </w:abstractNum>
-  <w:abstractNum w:abstractNumId="6" w15:restartNumberingAfterBreak="0">
+  <w:abstractNum w:abstractNumId="7" w15:restartNumberingAfterBreak="0">
+    <w:nsid w:val="3C2E6B21"/>
+    <w:multiLevelType w:val="hybridMultilevel"/>
+    <w:tmpl w:val="557E2C98"/>
+    <w:lvl w:ilvl="0" w:tplc="48090001">
+      <w:start w:val="1"/>
+      <w:numFmt w:val="bullet"/>
+      <w:lvlText w:val=""/>
+      <w:lvlJc w:val="left"/>
+      <w:pPr>
+        <w:ind w:left="2880" w:hanging="360"/>
+      </w:pPr>
+      <w:rPr>
+        <w:rFonts w:ascii="Symbol" w:hAnsi="Symbol" w:hint="default"/>
+      </w:rPr>
+    </w:lvl>
+    <w:lvl w:ilvl="1" w:tplc="48090003" w:tentative="1">
+      <w:start w:val="1"/>
+      <w:numFmt w:val="bullet"/>
+      <w:lvlText w:val="o"/>
+      <w:lvlJc w:val="left"/>
+      <w:pPr>
+        <w:ind w:left="3600" w:hanging="360"/>
+      </w:pPr>
+      <w:rPr>
+        <w:rFonts w:ascii="Courier New" w:hAnsi="Courier New" w:cs="Courier New" w:hint="default"/>
+      </w:rPr>
+    </w:lvl>
+    <w:lvl w:ilvl="2" w:tplc="48090005" w:tentative="1">
+      <w:start w:val="1"/>
+      <w:numFmt w:val="bullet"/>
+      <w:lvlText w:val=""/>
+      <w:lvlJc w:val="left"/>
+      <w:pPr>
+        <w:ind w:left="4320" w:hanging="360"/>
+      </w:pPr>
+      <w:rPr>
+        <w:rFonts w:ascii="Wingdings" w:hAnsi="Wingdings" w:hint="default"/>
+      </w:rPr>
+    </w:lvl>
+    <w:lvl w:ilvl="3" w:tplc="48090001" w:tentative="1">
+      <w:start w:val="1"/>
+      <w:numFmt w:val="bullet"/>
+      <w:lvlText w:val=""/>
+      <w:lvlJc w:val="left"/>
+      <w:pPr>
+        <w:ind w:left="5040" w:hanging="360"/>
+      </w:pPr>
+      <w:rPr>
+        <w:rFonts w:ascii="Symbol" w:hAnsi="Symbol" w:hint="default"/>
+      </w:rPr>
+    </w:lvl>
+    <w:lvl w:ilvl="4" w:tplc="48090003" w:tentative="1">
+      <w:start w:val="1"/>
+      <w:numFmt w:val="bullet"/>
+      <w:lvlText w:val="o"/>
+      <w:lvlJc w:val="left"/>
+      <w:pPr>
+        <w:ind w:left="5760" w:hanging="360"/>
+      </w:pPr>
+      <w:rPr>
+        <w:rFonts w:ascii="Courier New" w:hAnsi="Courier New" w:cs="Courier New" w:hint="default"/>
+      </w:rPr>
+    </w:lvl>
+    <w:lvl w:ilvl="5" w:tplc="48090005" w:tentative="1">
+      <w:start w:val="1"/>
+      <w:numFmt w:val="bullet"/>
+      <w:lvlText w:val=""/>
+      <w:lvlJc w:val="left"/>
+      <w:pPr>
+        <w:ind w:left="6480" w:hanging="360"/>
+      </w:pPr>
+      <w:rPr>
+        <w:rFonts w:ascii="Wingdings" w:hAnsi="Wingdings" w:hint="default"/>
+      </w:rPr>
+    </w:lvl>
+    <w:lvl w:ilvl="6" w:tplc="48090001" w:tentative="1">
+      <w:start w:val="1"/>
+      <w:numFmt w:val="bullet"/>
+      <w:lvlText w:val=""/>
+      <w:lvlJc w:val="left"/>
+      <w:pPr>
+        <w:ind w:left="7200" w:hanging="360"/>
+      </w:pPr>
+      <w:rPr>
+        <w:rFonts w:ascii="Symbol" w:hAnsi="Symbol" w:hint="default"/>
+      </w:rPr>
+    </w:lvl>
+    <w:lvl w:ilvl="7" w:tplc="48090003" w:tentative="1">
+      <w:start w:val="1"/>
+      <w:numFmt w:val="bullet"/>
+      <w:lvlText w:val="o"/>
+      <w:lvlJc w:val="left"/>
+      <w:pPr>
+        <w:ind w:left="7920" w:hanging="360"/>
+      </w:pPr>
+      <w:rPr>
+        <w:rFonts w:ascii="Courier New" w:hAnsi="Courier New" w:cs="Courier New" w:hint="default"/>
+      </w:rPr>
+    </w:lvl>
+    <w:lvl w:ilvl="8" w:tplc="48090005" w:tentative="1">
+      <w:start w:val="1"/>
+      <w:numFmt w:val="bullet"/>
+      <w:lvlText w:val=""/>
+      <w:lvlJc w:val="left"/>
+      <w:pPr>
+        <w:ind w:left="8640" w:hanging="360"/>
+      </w:pPr>
+      <w:rPr>
+        <w:rFonts w:ascii="Wingdings" w:hAnsi="Wingdings" w:hint="default"/>
+      </w:rPr>
+    </w:lvl>
+  </w:abstractNum>
+  <w:abstractNum w:abstractNumId="8" w15:restartNumberingAfterBreak="0">
+    <w:nsid w:val="3F4A3694"/>
+    <w:multiLevelType w:val="hybridMultilevel"/>
+    <w:tmpl w:val="769A5ECC"/>
+    <w:lvl w:ilvl="0" w:tplc="48090001">
+      <w:start w:val="1"/>
+      <w:numFmt w:val="bullet"/>
+      <w:lvlText w:val=""/>
+      <w:lvlJc w:val="left"/>
+      <w:pPr>
+        <w:ind w:left="720" w:hanging="360"/>
+      </w:pPr>
+      <w:rPr>
+        <w:rFonts w:ascii="Symbol" w:hAnsi="Symbol" w:hint="default"/>
+      </w:rPr>
+    </w:lvl>
+    <w:lvl w:ilvl="1" w:tplc="48090003" w:tentative="1">
+      <w:start w:val="1"/>
+      <w:numFmt w:val="bullet"/>
+      <w:lvlText w:val="o"/>
+      <w:lvlJc w:val="left"/>
+      <w:pPr>
+        <w:ind w:left="1440" w:hanging="360"/>
+      </w:pPr>
+      <w:rPr>
+        <w:rFonts w:ascii="Courier New" w:hAnsi="Courier New" w:cs="Courier New" w:hint="default"/>
+      </w:rPr>
+    </w:lvl>
+    <w:lvl w:ilvl="2" w:tplc="48090005" w:tentative="1">
+      <w:start w:val="1"/>
+      <w:numFmt w:val="bullet"/>
+      <w:lvlText w:val=""/>
+      <w:lvlJc w:val="left"/>
+      <w:pPr>
+        <w:ind w:left="2160" w:hanging="360"/>
+      </w:pPr>
+      <w:rPr>
+        <w:rFonts w:ascii="Wingdings" w:hAnsi="Wingdings" w:hint="default"/>
+      </w:rPr>
+    </w:lvl>
+    <w:lvl w:ilvl="3" w:tplc="48090001" w:tentative="1">
+      <w:start w:val="1"/>
+      <w:numFmt w:val="bullet"/>
+      <w:lvlText w:val=""/>
+      <w:lvlJc w:val="left"/>
+      <w:pPr>
+        <w:ind w:left="2880" w:hanging="360"/>
+      </w:pPr>
+      <w:rPr>
+        <w:rFonts w:ascii="Symbol" w:hAnsi="Symbol" w:hint="default"/>
+      </w:rPr>
+    </w:lvl>
+    <w:lvl w:ilvl="4" w:tplc="48090003" w:tentative="1">
+      <w:start w:val="1"/>
+      <w:numFmt w:val="bullet"/>
+      <w:lvlText w:val="o"/>
+      <w:lvlJc w:val="left"/>
+      <w:pPr>
+        <w:ind w:left="3600" w:hanging="360"/>
+      </w:pPr>
+      <w:rPr>
+        <w:rFonts w:ascii="Courier New" w:hAnsi="Courier New" w:cs="Courier New" w:hint="default"/>
+      </w:rPr>
+    </w:lvl>
+    <w:lvl w:ilvl="5" w:tplc="48090005" w:tentative="1">
+      <w:start w:val="1"/>
+      <w:numFmt w:val="bullet"/>
+      <w:lvlText w:val=""/>
+      <w:lvlJc w:val="left"/>
+      <w:pPr>
+        <w:ind w:left="4320" w:hanging="360"/>
+      </w:pPr>
+      <w:rPr>
+        <w:rFonts w:ascii="Wingdings" w:hAnsi="Wingdings" w:hint="default"/>
+      </w:rPr>
+    </w:lvl>
+    <w:lvl w:ilvl="6" w:tplc="48090001" w:tentative="1">
+      <w:start w:val="1"/>
+      <w:numFmt w:val="bullet"/>
+      <w:lvlText w:val=""/>
+      <w:lvlJc w:val="left"/>
+      <w:pPr>
+        <w:ind w:left="5040" w:hanging="360"/>
+      </w:pPr>
+      <w:rPr>
+        <w:rFonts w:ascii="Symbol" w:hAnsi="Symbol" w:hint="default"/>
+      </w:rPr>
+    </w:lvl>
+    <w:lvl w:ilvl="7" w:tplc="48090003" w:tentative="1">
+      <w:start w:val="1"/>
+      <w:numFmt w:val="bullet"/>
+      <w:lvlText w:val="o"/>
+      <w:lvlJc w:val="left"/>
+      <w:pPr>
+        <w:ind w:left="5760" w:hanging="360"/>
+      </w:pPr>
+      <w:rPr>
+        <w:rFonts w:ascii="Courier New" w:hAnsi="Courier New" w:cs="Courier New" w:hint="default"/>
+      </w:rPr>
+    </w:lvl>
+    <w:lvl w:ilvl="8" w:tplc="48090005" w:tentative="1">
+      <w:start w:val="1"/>
+      <w:numFmt w:val="bullet"/>
+      <w:lvlText w:val=""/>
+      <w:lvlJc w:val="left"/>
+      <w:pPr>
+        <w:ind w:left="6480" w:hanging="360"/>
+      </w:pPr>
+      <w:rPr>
+        <w:rFonts w:ascii="Wingdings" w:hAnsi="Wingdings" w:hint="default"/>
+      </w:rPr>
+    </w:lvl>
+  </w:abstractNum>
+  <w:abstractNum w:abstractNumId="9" w15:restartNumberingAfterBreak="0">
     <w:nsid w:val="3FF01B2C"/>
     <w:multiLevelType w:val="multilevel"/>
     <w:tmpl w:val="16CA9A2E"/>
@@ -4340,7 +5267,7 @@
       </w:rPr>
     </w:lvl>
   </w:abstractNum>
-  <w:abstractNum w:abstractNumId="7" w15:restartNumberingAfterBreak="0">
+  <w:abstractNum w:abstractNumId="10" w15:restartNumberingAfterBreak="0">
     <w:nsid w:val="41994666"/>
     <w:multiLevelType w:val="hybridMultilevel"/>
     <w:tmpl w:val="DF04589A"/>
@@ -4452,7 +5379,7 @@
       </w:rPr>
     </w:lvl>
   </w:abstractNum>
-  <w:abstractNum w:abstractNumId="8" w15:restartNumberingAfterBreak="0">
+  <w:abstractNum w:abstractNumId="11" w15:restartNumberingAfterBreak="0">
     <w:nsid w:val="47F3025B"/>
     <w:multiLevelType w:val="hybridMultilevel"/>
     <w:tmpl w:val="1CEE18D6"/>
@@ -4565,7 +5492,7 @@
       </w:rPr>
     </w:lvl>
   </w:abstractNum>
-  <w:abstractNum w:abstractNumId="9" w15:restartNumberingAfterBreak="0">
+  <w:abstractNum w:abstractNumId="12" w15:restartNumberingAfterBreak="0">
     <w:nsid w:val="4DE91621"/>
     <w:multiLevelType w:val="hybridMultilevel"/>
     <w:tmpl w:val="6388BE6A"/>
@@ -4677,7 +5604,7 @@
       </w:rPr>
     </w:lvl>
   </w:abstractNum>
-  <w:abstractNum w:abstractNumId="10" w15:restartNumberingAfterBreak="0">
+  <w:abstractNum w:abstractNumId="13" w15:restartNumberingAfterBreak="0">
     <w:nsid w:val="57AB7B59"/>
     <w:multiLevelType w:val="multilevel"/>
     <w:tmpl w:val="BF98DA16"/>
@@ -4793,7 +5720,7 @@
       </w:pPr>
     </w:lvl>
   </w:abstractNum>
-  <w:abstractNum w:abstractNumId="11" w15:restartNumberingAfterBreak="0">
+  <w:abstractNum w:abstractNumId="14" w15:restartNumberingAfterBreak="0">
     <w:nsid w:val="670E567A"/>
     <w:multiLevelType w:val="hybridMultilevel"/>
     <w:tmpl w:val="BB6818B0"/>
@@ -4906,7 +5833,7 @@
       </w:rPr>
     </w:lvl>
   </w:abstractNum>
-  <w:abstractNum w:abstractNumId="12" w15:restartNumberingAfterBreak="0">
+  <w:abstractNum w:abstractNumId="15" w15:restartNumberingAfterBreak="0">
     <w:nsid w:val="6C774CE5"/>
     <w:multiLevelType w:val="hybridMultilevel"/>
     <w:tmpl w:val="5AE80114"/>
@@ -5019,7 +5946,7 @@
       </w:rPr>
     </w:lvl>
   </w:abstractNum>
-  <w:abstractNum w:abstractNumId="13" w15:restartNumberingAfterBreak="0">
+  <w:abstractNum w:abstractNumId="16" w15:restartNumberingAfterBreak="0">
     <w:nsid w:val="71227A3B"/>
     <w:multiLevelType w:val="multilevel"/>
     <w:tmpl w:val="E9BA31B8"/>
@@ -5132,47 +6059,172 @@
       </w:pPr>
     </w:lvl>
   </w:abstractNum>
+  <w:abstractNum w:abstractNumId="17" w15:restartNumberingAfterBreak="0">
+    <w:nsid w:val="75754D98"/>
+    <w:multiLevelType w:val="hybridMultilevel"/>
+    <w:tmpl w:val="3CAE7232"/>
+    <w:lvl w:ilvl="0" w:tplc="48090001">
+      <w:start w:val="1"/>
+      <w:numFmt w:val="bullet"/>
+      <w:lvlText w:val=""/>
+      <w:lvlJc w:val="left"/>
+      <w:pPr>
+        <w:ind w:left="720" w:hanging="360"/>
+      </w:pPr>
+      <w:rPr>
+        <w:rFonts w:ascii="Symbol" w:hAnsi="Symbol" w:hint="default"/>
+      </w:rPr>
+    </w:lvl>
+    <w:lvl w:ilvl="1" w:tplc="48090003" w:tentative="1">
+      <w:start w:val="1"/>
+      <w:numFmt w:val="bullet"/>
+      <w:lvlText w:val="o"/>
+      <w:lvlJc w:val="left"/>
+      <w:pPr>
+        <w:ind w:left="1440" w:hanging="360"/>
+      </w:pPr>
+      <w:rPr>
+        <w:rFonts w:ascii="Courier New" w:hAnsi="Courier New" w:cs="Courier New" w:hint="default"/>
+      </w:rPr>
+    </w:lvl>
+    <w:lvl w:ilvl="2" w:tplc="48090005" w:tentative="1">
+      <w:start w:val="1"/>
+      <w:numFmt w:val="bullet"/>
+      <w:lvlText w:val=""/>
+      <w:lvlJc w:val="left"/>
+      <w:pPr>
+        <w:ind w:left="2160" w:hanging="360"/>
+      </w:pPr>
+      <w:rPr>
+        <w:rFonts w:ascii="Wingdings" w:hAnsi="Wingdings" w:hint="default"/>
+      </w:rPr>
+    </w:lvl>
+    <w:lvl w:ilvl="3" w:tplc="48090001" w:tentative="1">
+      <w:start w:val="1"/>
+      <w:numFmt w:val="bullet"/>
+      <w:lvlText w:val=""/>
+      <w:lvlJc w:val="left"/>
+      <w:pPr>
+        <w:ind w:left="2880" w:hanging="360"/>
+      </w:pPr>
+      <w:rPr>
+        <w:rFonts w:ascii="Symbol" w:hAnsi="Symbol" w:hint="default"/>
+      </w:rPr>
+    </w:lvl>
+    <w:lvl w:ilvl="4" w:tplc="48090003" w:tentative="1">
+      <w:start w:val="1"/>
+      <w:numFmt w:val="bullet"/>
+      <w:lvlText w:val="o"/>
+      <w:lvlJc w:val="left"/>
+      <w:pPr>
+        <w:ind w:left="3600" w:hanging="360"/>
+      </w:pPr>
+      <w:rPr>
+        <w:rFonts w:ascii="Courier New" w:hAnsi="Courier New" w:cs="Courier New" w:hint="default"/>
+      </w:rPr>
+    </w:lvl>
+    <w:lvl w:ilvl="5" w:tplc="48090005" w:tentative="1">
+      <w:start w:val="1"/>
+      <w:numFmt w:val="bullet"/>
+      <w:lvlText w:val=""/>
+      <w:lvlJc w:val="left"/>
+      <w:pPr>
+        <w:ind w:left="4320" w:hanging="360"/>
+      </w:pPr>
+      <w:rPr>
+        <w:rFonts w:ascii="Wingdings" w:hAnsi="Wingdings" w:hint="default"/>
+      </w:rPr>
+    </w:lvl>
+    <w:lvl w:ilvl="6" w:tplc="48090001" w:tentative="1">
+      <w:start w:val="1"/>
+      <w:numFmt w:val="bullet"/>
+      <w:lvlText w:val=""/>
+      <w:lvlJc w:val="left"/>
+      <w:pPr>
+        <w:ind w:left="5040" w:hanging="360"/>
+      </w:pPr>
+      <w:rPr>
+        <w:rFonts w:ascii="Symbol" w:hAnsi="Symbol" w:hint="default"/>
+      </w:rPr>
+    </w:lvl>
+    <w:lvl w:ilvl="7" w:tplc="48090003" w:tentative="1">
+      <w:start w:val="1"/>
+      <w:numFmt w:val="bullet"/>
+      <w:lvlText w:val="o"/>
+      <w:lvlJc w:val="left"/>
+      <w:pPr>
+        <w:ind w:left="5760" w:hanging="360"/>
+      </w:pPr>
+      <w:rPr>
+        <w:rFonts w:ascii="Courier New" w:hAnsi="Courier New" w:cs="Courier New" w:hint="default"/>
+      </w:rPr>
+    </w:lvl>
+    <w:lvl w:ilvl="8" w:tplc="48090005" w:tentative="1">
+      <w:start w:val="1"/>
+      <w:numFmt w:val="bullet"/>
+      <w:lvlText w:val=""/>
+      <w:lvlJc w:val="left"/>
+      <w:pPr>
+        <w:ind w:left="6480" w:hanging="360"/>
+      </w:pPr>
+      <w:rPr>
+        <w:rFonts w:ascii="Wingdings" w:hAnsi="Wingdings" w:hint="default"/>
+      </w:rPr>
+    </w:lvl>
+  </w:abstractNum>
   <w:num w:numId="1">
-    <w:abstractNumId w:val="8"/>
+    <w:abstractNumId w:val="11"/>
   </w:num>
   <w:num w:numId="2">
+    <w:abstractNumId w:val="16"/>
+  </w:num>
+  <w:num w:numId="3">
     <w:abstractNumId w:val="13"/>
   </w:num>
-  <w:num w:numId="3">
-    <w:abstractNumId w:val="10"/>
-  </w:num>
   <w:num w:numId="4">
-    <w:abstractNumId w:val="1"/>
+    <w:abstractNumId w:val="2"/>
   </w:num>
   <w:num w:numId="5">
-    <w:abstractNumId w:val="2"/>
+    <w:abstractNumId w:val="3"/>
   </w:num>
   <w:num w:numId="6">
-    <w:abstractNumId w:val="11"/>
+    <w:abstractNumId w:val="14"/>
   </w:num>
   <w:num w:numId="7">
     <w:abstractNumId w:val="0"/>
   </w:num>
   <w:num w:numId="8">
+    <w:abstractNumId w:val="15"/>
+  </w:num>
+  <w:num w:numId="9">
+    <w:abstractNumId w:val="9"/>
+  </w:num>
+  <w:num w:numId="10">
+    <w:abstractNumId w:val="6"/>
+  </w:num>
+  <w:num w:numId="11">
+    <w:abstractNumId w:val="4"/>
+  </w:num>
+  <w:num w:numId="12">
+    <w:abstractNumId w:val="10"/>
+  </w:num>
+  <w:num w:numId="13">
     <w:abstractNumId w:val="12"/>
   </w:num>
-  <w:num w:numId="9">
-    <w:abstractNumId w:val="6"/>
-  </w:num>
-  <w:num w:numId="10">
+  <w:num w:numId="14">
     <w:abstractNumId w:val="5"/>
   </w:num>
-  <w:num w:numId="11">
-    <w:abstractNumId w:val="3"/>
+  <w:num w:numId="15">
+    <w:abstractNumId w:val="1"/>
   </w:num>
-  <w:num w:numId="12">
+  <w:num w:numId="16">
     <w:abstractNumId w:val="7"/>
   </w:num>
-  <w:num w:numId="13">
-    <w:abstractNumId w:val="9"/>
+  <w:num w:numId="17">
+    <w:abstractNumId w:val="8"/>
   </w:num>
-  <w:num w:numId="14">
-    <w:abstractNumId w:val="4"/>
+  <w:num w:numId="18">
+    <w:abstractNumId w:val="17"/>
   </w:num>
 </w:numbering>
 </file>
@@ -5777,6 +6829,36 @@
       <w:shd w:val="clear" w:color="auto" w:fill="E1DFDD"/>
     </w:rPr>
   </w:style>
+  <w:style w:type="paragraph" w:styleId="BalloonText">
+    <w:name w:val="Balloon Text"/>
+    <w:basedOn w:val="Normal"/>
+    <w:link w:val="BalloonTextChar"/>
+    <w:uiPriority w:val="99"/>
+    <w:semiHidden/>
+    <w:unhideWhenUsed/>
+    <w:rsid w:val="001E5C42"/>
+    <w:pPr>
+      <w:spacing w:after="0" w:line="240" w:lineRule="auto"/>
+    </w:pPr>
+    <w:rPr>
+      <w:rFonts w:ascii="Segoe UI" w:hAnsi="Segoe UI" w:cs="Segoe UI"/>
+      <w:sz w:val="18"/>
+      <w:szCs w:val="18"/>
+    </w:rPr>
+  </w:style>
+  <w:style w:type="character" w:customStyle="1" w:styleId="BalloonTextChar">
+    <w:name w:val="Balloon Text Char"/>
+    <w:basedOn w:val="DefaultParagraphFont"/>
+    <w:link w:val="BalloonText"/>
+    <w:uiPriority w:val="99"/>
+    <w:semiHidden/>
+    <w:rsid w:val="001E5C42"/>
+    <w:rPr>
+      <w:rFonts w:ascii="Segoe UI" w:hAnsi="Segoe UI" w:cs="Segoe UI"/>
+      <w:sz w:val="18"/>
+      <w:szCs w:val="18"/>
+    </w:rPr>
+  </w:style>
 </w:styles>
 </file>
 

</xml_diff>

<commit_message>
17 Jan 2020 commit
</commit_message>
<xml_diff>
--- a/NUS ISS Report/Internship Summary Report, SA48, E0384790.docx
+++ b/NUS ISS Report/Internship Summary Report, SA48, E0384790.docx
@@ -8,17 +8,6 @@
         <w:jc w:val="both"/>
         <w:rPr>
           <w:rFonts w:asciiTheme="majorHAnsi" w:hAnsiTheme="majorHAnsi" w:cstheme="majorHAnsi"/>
-          <w:color w:val="000000" w:themeColor="text1"/>
-        </w:rPr>
-      </w:pPr>
-    </w:p>
-    <w:p>
-      <w:pPr>
-        <w:spacing w:line="276" w:lineRule="auto"/>
-        <w:jc w:val="both"/>
-        <w:rPr>
-          <w:rFonts w:asciiTheme="majorHAnsi" w:hAnsiTheme="majorHAnsi" w:cstheme="majorHAnsi"/>
-          <w:b/>
           <w:color w:val="000000" w:themeColor="text1"/>
         </w:rPr>
       </w:pPr>
@@ -366,19 +355,6 @@
     <w:p>
       <w:pPr>
         <w:spacing w:line="276" w:lineRule="auto"/>
-        <w:jc w:val="center"/>
-        <w:rPr>
-          <w:rFonts w:asciiTheme="majorHAnsi" w:hAnsiTheme="majorHAnsi" w:cstheme="majorHAnsi"/>
-          <w:b/>
-          <w:color w:val="000000" w:themeColor="text1"/>
-          <w:sz w:val="28"/>
-        </w:rPr>
-      </w:pPr>
-    </w:p>
-    <w:p>
-      <w:pPr>
-        <w:spacing w:line="276" w:lineRule="auto"/>
-        <w:jc w:val="center"/>
         <w:rPr>
           <w:rFonts w:asciiTheme="majorHAnsi" w:hAnsiTheme="majorHAnsi" w:cstheme="majorHAnsi"/>
           <w:b/>
@@ -466,7 +442,6 @@
         </w:rPr>
         <w:t>_</w:t>
       </w:r>
-      <w:proofErr w:type="gramStart"/>
       <w:r>
         <w:rPr>
           <w:rFonts w:cstheme="minorHAnsi"/>
@@ -474,9 +449,8 @@
           <w:color w:val="000000" w:themeColor="text1"/>
           <w:sz w:val="28"/>
         </w:rPr>
-        <w:t>_ :</w:t>
-      </w:r>
-      <w:proofErr w:type="gramEnd"/>
+        <w:t xml:space="preserve">_: </w:t>
+      </w:r>
       <w:r>
         <w:rPr>
           <w:rFonts w:cstheme="minorHAnsi"/>
@@ -484,7 +458,7 @@
           <w:color w:val="000000" w:themeColor="text1"/>
           <w:sz w:val="28"/>
         </w:rPr>
-        <w:t xml:space="preserve"> </w:t>
+        <w:t>_</w:t>
       </w:r>
       <w:r>
         <w:rPr>
@@ -493,17 +467,31 @@
           <w:color w:val="000000" w:themeColor="text1"/>
           <w:sz w:val="28"/>
         </w:rPr>
-        <w:t>_</w:t>
-      </w:r>
-      <w:r>
+        <w:t>___ am/pm</w:t>
+      </w:r>
+    </w:p>
+    <w:p>
+      <w:pPr>
+        <w:spacing w:line="276" w:lineRule="auto"/>
+        <w:ind w:left="4320"/>
         <w:rPr>
           <w:rFonts w:cstheme="minorHAnsi"/>
           <w:b/>
           <w:color w:val="000000" w:themeColor="text1"/>
           <w:sz w:val="28"/>
         </w:rPr>
-        <w:t>___ am/pm</w:t>
-      </w:r>
+      </w:pPr>
+    </w:p>
+    <w:p>
+      <w:pPr>
+        <w:spacing w:line="276" w:lineRule="auto"/>
+        <w:jc w:val="both"/>
+        <w:rPr>
+          <w:rFonts w:asciiTheme="majorHAnsi" w:hAnsiTheme="majorHAnsi" w:cstheme="majorHAnsi"/>
+          <w:b/>
+          <w:color w:val="000000" w:themeColor="text1"/>
+        </w:rPr>
+      </w:pPr>
     </w:p>
     <w:p>
       <w:pPr>
@@ -1713,6 +1701,21 @@
     <w:p>
       <w:pPr>
         <w:pStyle w:val="ListParagraph"/>
+        <w:spacing w:line="360" w:lineRule="auto"/>
+        <w:jc w:val="both"/>
+        <w:rPr>
+          <w:rFonts w:eastAsia="Times New Roman" w:cstheme="minorHAnsi"/>
+          <w:color w:val="000000" w:themeColor="text1"/>
+          <w:spacing w:val="6"/>
+          <w:sz w:val="20"/>
+          <w:szCs w:val="20"/>
+          <w:lang w:eastAsia="en-SG"/>
+        </w:rPr>
+      </w:pPr>
+    </w:p>
+    <w:p>
+      <w:pPr>
+        <w:pStyle w:val="ListParagraph"/>
         <w:numPr>
           <w:ilvl w:val="0"/>
           <w:numId w:val="8"/>
@@ -1738,6 +1741,7 @@
           <w:szCs w:val="20"/>
           <w:lang w:eastAsia="en-SG"/>
         </w:rPr>
+        <w:lastRenderedPageBreak/>
         <w:t>Loose</w:t>
       </w:r>
       <w:r>
@@ -1846,8 +1850,6 @@
           <w:lang w:eastAsia="en-SG"/>
         </w:rPr>
       </w:pPr>
-      <w:bookmarkStart w:id="0" w:name="_GoBack"/>
-      <w:bookmarkEnd w:id="0"/>
     </w:p>
     <w:p>
       <w:pPr>
@@ -3248,26 +3250,44 @@
     </w:p>
     <w:p>
       <w:pPr>
+        <w:pStyle w:val="ListParagraph"/>
         <w:spacing w:line="360" w:lineRule="auto"/>
         <w:jc w:val="both"/>
         <w:rPr>
           <w:rFonts w:eastAsia="Times New Roman" w:cstheme="minorHAnsi"/>
-          <w:b/>
-          <w:color w:val="000000" w:themeColor="text1"/>
-          <w:spacing w:val="6"/>
-          <w:szCs w:val="20"/>
-          <w:lang w:eastAsia="en-SG"/>
-        </w:rPr>
-      </w:pPr>
-      <w:r>
-        <w:rPr>
-          <w:rFonts w:eastAsia="Times New Roman" w:cstheme="minorHAnsi"/>
-          <w:b/>
-          <w:color w:val="000000" w:themeColor="text1"/>
-          <w:spacing w:val="6"/>
-          <w:szCs w:val="20"/>
-          <w:lang w:eastAsia="en-SG"/>
-        </w:rPr>
+          <w:color w:val="000000" w:themeColor="text1"/>
+          <w:spacing w:val="6"/>
+          <w:sz w:val="20"/>
+          <w:szCs w:val="20"/>
+          <w:lang w:eastAsia="en-SG"/>
+        </w:rPr>
+      </w:pPr>
+      <w:bookmarkStart w:id="0" w:name="_GoBack"/>
+      <w:bookmarkEnd w:id="0"/>
+    </w:p>
+    <w:p>
+      <w:pPr>
+        <w:spacing w:line="360" w:lineRule="auto"/>
+        <w:jc w:val="both"/>
+        <w:rPr>
+          <w:rFonts w:eastAsia="Times New Roman" w:cstheme="minorHAnsi"/>
+          <w:b/>
+          <w:color w:val="000000" w:themeColor="text1"/>
+          <w:spacing w:val="6"/>
+          <w:szCs w:val="20"/>
+          <w:lang w:eastAsia="en-SG"/>
+        </w:rPr>
+      </w:pPr>
+      <w:r>
+        <w:rPr>
+          <w:rFonts w:eastAsia="Times New Roman" w:cstheme="minorHAnsi"/>
+          <w:b/>
+          <w:color w:val="000000" w:themeColor="text1"/>
+          <w:spacing w:val="6"/>
+          <w:szCs w:val="20"/>
+          <w:lang w:eastAsia="en-SG"/>
+        </w:rPr>
+        <w:lastRenderedPageBreak/>
         <w:t>ACCOMPLISHMENTS.</w:t>
       </w:r>
     </w:p>
@@ -3353,7 +3373,6 @@
           <w:szCs w:val="20"/>
           <w:lang w:eastAsia="en-SG"/>
         </w:rPr>
-        <w:lastRenderedPageBreak/>
         <w:t>INN</w:t>
       </w:r>
       <w:r>
@@ -3916,6 +3935,7 @@
     </w:p>
     <w:sectPr>
       <w:headerReference w:type="default" r:id="rId12"/>
+      <w:footerReference w:type="default" r:id="rId13"/>
       <w:pgSz w:w="11906" w:h="16838"/>
       <w:pgMar w:top="1440" w:right="1440" w:bottom="1440" w:left="1440" w:header="708" w:footer="708" w:gutter="0"/>
       <w:cols w:space="708"/>
@@ -3950,44 +3970,18 @@
 </w:endnotes>
 </file>
 
-<file path=word/footnotes.xml><?xml version="1.0" encoding="utf-8"?>
-<w:footnotes xmlns:wpc="http://schemas.microsoft.com/office/word/2010/wordprocessingCanvas" xmlns:cx="http://schemas.microsoft.com/office/drawing/2014/chartex" xmlns:cx1="http://schemas.microsoft.com/office/drawing/2015/9/8/chartex" xmlns:cx2="http://schemas.microsoft.com/office/drawing/2015/10/21/chartex" xmlns:cx3="http://schemas.microsoft.com/office/drawing/2016/5/9/chartex" xmlns:cx4="http://schemas.microsoft.com/office/drawing/2016/5/10/chartex" xmlns:cx5="http://schemas.microsoft.com/office/drawing/2016/5/11/chartex" xmlns:cx6="http://schemas.microsoft.com/office/drawing/2016/5/12/chartex" xmlns:cx7="http://schemas.microsoft.com/office/drawing/2016/5/13/chartex" xmlns:cx8="http://schemas.microsoft.com/office/drawing/2016/5/14/chartex" xmlns:mc="http://schemas.openxmlformats.org/markup-compatibility/2006" xmlns:aink="http://schemas.microsoft.com/office/drawing/2016/ink" xmlns:am3d="http://schemas.microsoft.com/office/drawing/2017/model3d" xmlns:o="urn:schemas-microsoft-com:office:office" xmlns:r="http://schemas.openxmlformats.org/officeDocument/2006/relationships" xmlns:m="http://schemas.openxmlformats.org/officeDocument/2006/math" xmlns:v="urn:schemas-microsoft-com:vml" xmlns:wp14="http://schemas.microsoft.com/office/word/2010/wordprocessingDrawing" xmlns:wp="http://schemas.openxmlformats.org/drawingml/2006/wordprocessingDrawing" xmlns:w10="urn:schemas-microsoft-com:office:word" xmlns:w="http://schemas.openxmlformats.org/wordprocessingml/2006/main" xmlns:w14="http://schemas.microsoft.com/office/word/2010/wordml" xmlns:w15="http://schemas.microsoft.com/office/word/2012/wordml" xmlns:w16cid="http://schemas.microsoft.com/office/word/2016/wordml/cid" xmlns:w16se="http://schemas.microsoft.com/office/word/2015/wordml/symex" xmlns:wpg="http://schemas.microsoft.com/office/word/2010/wordprocessingGroup" xmlns:wpi="http://schemas.microsoft.com/office/word/2010/wordprocessingInk" xmlns:wne="http://schemas.microsoft.com/office/word/2006/wordml" xmlns:wps="http://schemas.microsoft.com/office/word/2010/wordprocessingShape" mc:Ignorable="w14 w15 w16se w16cid wp14">
-  <w:footnote w:type="separator" w:id="-1">
-    <w:p>
-      <w:pPr>
-        <w:spacing w:after="0" w:line="240" w:lineRule="auto"/>
-      </w:pPr>
-      <w:r>
-        <w:separator/>
-      </w:r>
-    </w:p>
-  </w:footnote>
-  <w:footnote w:type="continuationSeparator" w:id="0">
-    <w:p>
-      <w:pPr>
-        <w:spacing w:after="0" w:line="240" w:lineRule="auto"/>
-      </w:pPr>
-      <w:r>
-        <w:continuationSeparator/>
-      </w:r>
-    </w:p>
-  </w:footnote>
-</w:footnotes>
-</file>
-
-<file path=word/header1.xml><?xml version="1.0" encoding="utf-8"?>
-<w:hdr xmlns:wpc="http://schemas.microsoft.com/office/word/2010/wordprocessingCanvas" xmlns:cx="http://schemas.microsoft.com/office/drawing/2014/chartex" xmlns:cx1="http://schemas.microsoft.com/office/drawing/2015/9/8/chartex" xmlns:cx2="http://schemas.microsoft.com/office/drawing/2015/10/21/chartex" xmlns:cx3="http://schemas.microsoft.com/office/drawing/2016/5/9/chartex" xmlns:cx4="http://schemas.microsoft.com/office/drawing/2016/5/10/chartex" xmlns:cx5="http://schemas.microsoft.com/office/drawing/2016/5/11/chartex" xmlns:cx6="http://schemas.microsoft.com/office/drawing/2016/5/12/chartex" xmlns:cx7="http://schemas.microsoft.com/office/drawing/2016/5/13/chartex" xmlns:cx8="http://schemas.microsoft.com/office/drawing/2016/5/14/chartex" xmlns:mc="http://schemas.openxmlformats.org/markup-compatibility/2006" xmlns:aink="http://schemas.microsoft.com/office/drawing/2016/ink" xmlns:am3d="http://schemas.microsoft.com/office/drawing/2017/model3d" xmlns:o="urn:schemas-microsoft-com:office:office" xmlns:r="http://schemas.openxmlformats.org/officeDocument/2006/relationships" xmlns:m="http://schemas.openxmlformats.org/officeDocument/2006/math" xmlns:v="urn:schemas-microsoft-com:vml" xmlns:wp14="http://schemas.microsoft.com/office/word/2010/wordprocessingDrawing" xmlns:wp="http://schemas.openxmlformats.org/drawingml/2006/wordprocessingDrawing" xmlns:w10="urn:schemas-microsoft-com:office:word" xmlns:w="http://schemas.openxmlformats.org/wordprocessingml/2006/main" xmlns:w14="http://schemas.microsoft.com/office/word/2010/wordml" xmlns:w15="http://schemas.microsoft.com/office/word/2012/wordml" xmlns:w16cid="http://schemas.microsoft.com/office/word/2016/wordml/cid" xmlns:w16se="http://schemas.microsoft.com/office/word/2015/wordml/symex" xmlns:wpg="http://schemas.microsoft.com/office/word/2010/wordprocessingGroup" xmlns:wpi="http://schemas.microsoft.com/office/word/2010/wordprocessingInk" xmlns:wne="http://schemas.microsoft.com/office/word/2006/wordml" xmlns:wps="http://schemas.microsoft.com/office/word/2010/wordprocessingShape" mc:Ignorable="w14 w15 w16se w16cid wp14">
+<file path=word/footer1.xml><?xml version="1.0" encoding="utf-8"?>
+<w:ftr xmlns:wpc="http://schemas.microsoft.com/office/word/2010/wordprocessingCanvas" xmlns:cx="http://schemas.microsoft.com/office/drawing/2014/chartex" xmlns:cx1="http://schemas.microsoft.com/office/drawing/2015/9/8/chartex" xmlns:cx2="http://schemas.microsoft.com/office/drawing/2015/10/21/chartex" xmlns:cx3="http://schemas.microsoft.com/office/drawing/2016/5/9/chartex" xmlns:cx4="http://schemas.microsoft.com/office/drawing/2016/5/10/chartex" xmlns:cx5="http://schemas.microsoft.com/office/drawing/2016/5/11/chartex" xmlns:cx6="http://schemas.microsoft.com/office/drawing/2016/5/12/chartex" xmlns:cx7="http://schemas.microsoft.com/office/drawing/2016/5/13/chartex" xmlns:cx8="http://schemas.microsoft.com/office/drawing/2016/5/14/chartex" xmlns:mc="http://schemas.openxmlformats.org/markup-compatibility/2006" xmlns:aink="http://schemas.microsoft.com/office/drawing/2016/ink" xmlns:am3d="http://schemas.microsoft.com/office/drawing/2017/model3d" xmlns:o="urn:schemas-microsoft-com:office:office" xmlns:r="http://schemas.openxmlformats.org/officeDocument/2006/relationships" xmlns:m="http://schemas.openxmlformats.org/officeDocument/2006/math" xmlns:v="urn:schemas-microsoft-com:vml" xmlns:wp14="http://schemas.microsoft.com/office/word/2010/wordprocessingDrawing" xmlns:wp="http://schemas.openxmlformats.org/drawingml/2006/wordprocessingDrawing" xmlns:w10="urn:schemas-microsoft-com:office:word" xmlns:w="http://schemas.openxmlformats.org/wordprocessingml/2006/main" xmlns:w14="http://schemas.microsoft.com/office/word/2010/wordml" xmlns:w15="http://schemas.microsoft.com/office/word/2012/wordml" xmlns:w16cid="http://schemas.microsoft.com/office/word/2016/wordml/cid" xmlns:w16se="http://schemas.microsoft.com/office/word/2015/wordml/symex" xmlns:wpg="http://schemas.microsoft.com/office/word/2010/wordprocessingGroup" xmlns:wpi="http://schemas.microsoft.com/office/word/2010/wordprocessingInk" xmlns:wne="http://schemas.microsoft.com/office/word/2006/wordml" xmlns:wps="http://schemas.microsoft.com/office/word/2010/wordprocessingShape" mc:Ignorable="w14 w15 w16se w16cid wp14">
   <w:p>
     <w:pPr>
-      <w:pStyle w:val="Header"/>
-      <w:jc w:val="right"/>
+      <w:pStyle w:val="Footer"/>
     </w:pPr>
     <w:r>
       <w:rPr>
         <w:noProof/>
       </w:rPr>
       <w:drawing>
-        <wp:inline distT="0" distB="0" distL="0" distR="0" wp14:anchorId="743192E9" wp14:editId="2CDDF932">
+        <wp:inline distT="0" distB="0" distL="0" distR="0" wp14:anchorId="3419A46A" wp14:editId="56C5584A">
           <wp:extent cx="1828240" cy="463550"/>
           <wp:effectExtent l="0" t="0" r="635" b="0"/>
           <wp:docPr id="1" name="Picture 1"/>
@@ -4022,6 +4016,42 @@
         </wp:inline>
       </w:drawing>
     </w:r>
+  </w:p>
+</w:ftr>
+</file>
+
+<file path=word/footnotes.xml><?xml version="1.0" encoding="utf-8"?>
+<w:footnotes xmlns:wpc="http://schemas.microsoft.com/office/word/2010/wordprocessingCanvas" xmlns:cx="http://schemas.microsoft.com/office/drawing/2014/chartex" xmlns:cx1="http://schemas.microsoft.com/office/drawing/2015/9/8/chartex" xmlns:cx2="http://schemas.microsoft.com/office/drawing/2015/10/21/chartex" xmlns:cx3="http://schemas.microsoft.com/office/drawing/2016/5/9/chartex" xmlns:cx4="http://schemas.microsoft.com/office/drawing/2016/5/10/chartex" xmlns:cx5="http://schemas.microsoft.com/office/drawing/2016/5/11/chartex" xmlns:cx6="http://schemas.microsoft.com/office/drawing/2016/5/12/chartex" xmlns:cx7="http://schemas.microsoft.com/office/drawing/2016/5/13/chartex" xmlns:cx8="http://schemas.microsoft.com/office/drawing/2016/5/14/chartex" xmlns:mc="http://schemas.openxmlformats.org/markup-compatibility/2006" xmlns:aink="http://schemas.microsoft.com/office/drawing/2016/ink" xmlns:am3d="http://schemas.microsoft.com/office/drawing/2017/model3d" xmlns:o="urn:schemas-microsoft-com:office:office" xmlns:r="http://schemas.openxmlformats.org/officeDocument/2006/relationships" xmlns:m="http://schemas.openxmlformats.org/officeDocument/2006/math" xmlns:v="urn:schemas-microsoft-com:vml" xmlns:wp14="http://schemas.microsoft.com/office/word/2010/wordprocessingDrawing" xmlns:wp="http://schemas.openxmlformats.org/drawingml/2006/wordprocessingDrawing" xmlns:w10="urn:schemas-microsoft-com:office:word" xmlns:w="http://schemas.openxmlformats.org/wordprocessingml/2006/main" xmlns:w14="http://schemas.microsoft.com/office/word/2010/wordml" xmlns:w15="http://schemas.microsoft.com/office/word/2012/wordml" xmlns:w16cid="http://schemas.microsoft.com/office/word/2016/wordml/cid" xmlns:w16se="http://schemas.microsoft.com/office/word/2015/wordml/symex" xmlns:wpg="http://schemas.microsoft.com/office/word/2010/wordprocessingGroup" xmlns:wpi="http://schemas.microsoft.com/office/word/2010/wordprocessingInk" xmlns:wne="http://schemas.microsoft.com/office/word/2006/wordml" xmlns:wps="http://schemas.microsoft.com/office/word/2010/wordprocessingShape" mc:Ignorable="w14 w15 w16se w16cid wp14">
+  <w:footnote w:type="separator" w:id="-1">
+    <w:p>
+      <w:pPr>
+        <w:spacing w:after="0" w:line="240" w:lineRule="auto"/>
+      </w:pPr>
+      <w:r>
+        <w:separator/>
+      </w:r>
+    </w:p>
+  </w:footnote>
+  <w:footnote w:type="continuationSeparator" w:id="0">
+    <w:p>
+      <w:pPr>
+        <w:spacing w:after="0" w:line="240" w:lineRule="auto"/>
+      </w:pPr>
+      <w:r>
+        <w:continuationSeparator/>
+      </w:r>
+    </w:p>
+  </w:footnote>
+</w:footnotes>
+</file>
+
+<file path=word/header1.xml><?xml version="1.0" encoding="utf-8"?>
+<w:hdr xmlns:wpc="http://schemas.microsoft.com/office/word/2010/wordprocessingCanvas" xmlns:cx="http://schemas.microsoft.com/office/drawing/2014/chartex" xmlns:cx1="http://schemas.microsoft.com/office/drawing/2015/9/8/chartex" xmlns:cx2="http://schemas.microsoft.com/office/drawing/2015/10/21/chartex" xmlns:cx3="http://schemas.microsoft.com/office/drawing/2016/5/9/chartex" xmlns:cx4="http://schemas.microsoft.com/office/drawing/2016/5/10/chartex" xmlns:cx5="http://schemas.microsoft.com/office/drawing/2016/5/11/chartex" xmlns:cx6="http://schemas.microsoft.com/office/drawing/2016/5/12/chartex" xmlns:cx7="http://schemas.microsoft.com/office/drawing/2016/5/13/chartex" xmlns:cx8="http://schemas.microsoft.com/office/drawing/2016/5/14/chartex" xmlns:mc="http://schemas.openxmlformats.org/markup-compatibility/2006" xmlns:aink="http://schemas.microsoft.com/office/drawing/2016/ink" xmlns:am3d="http://schemas.microsoft.com/office/drawing/2017/model3d" xmlns:o="urn:schemas-microsoft-com:office:office" xmlns:r="http://schemas.openxmlformats.org/officeDocument/2006/relationships" xmlns:m="http://schemas.openxmlformats.org/officeDocument/2006/math" xmlns:v="urn:schemas-microsoft-com:vml" xmlns:wp14="http://schemas.microsoft.com/office/word/2010/wordprocessingDrawing" xmlns:wp="http://schemas.openxmlformats.org/drawingml/2006/wordprocessingDrawing" xmlns:w10="urn:schemas-microsoft-com:office:word" xmlns:w="http://schemas.openxmlformats.org/wordprocessingml/2006/main" xmlns:w14="http://schemas.microsoft.com/office/word/2010/wordml" xmlns:w15="http://schemas.microsoft.com/office/word/2012/wordml" xmlns:w16cid="http://schemas.microsoft.com/office/word/2016/wordml/cid" xmlns:w16se="http://schemas.microsoft.com/office/word/2015/wordml/symex" xmlns:wpg="http://schemas.microsoft.com/office/word/2010/wordprocessingGroup" xmlns:wpi="http://schemas.microsoft.com/office/word/2010/wordprocessingInk" xmlns:wne="http://schemas.microsoft.com/office/word/2006/wordml" xmlns:wps="http://schemas.microsoft.com/office/word/2010/wordprocessingShape" mc:Ignorable="w14 w15 w16se w16cid wp14">
+  <w:p>
+    <w:pPr>
+      <w:pStyle w:val="Header"/>
+      <w:jc w:val="right"/>
+    </w:pPr>
   </w:p>
 </w:hdr>
 </file>

</xml_diff>